<commit_message>
lab 3 fixed, lab 4 done
</commit_message>
<xml_diff>
--- a/Lab3/Z1431_BystrovMD_PPS_Lab3.docx
+++ b/Lab3/Z1431_BystrovMD_PPS_Lab3.docx
@@ -1535,15 +1535,7 @@
         <w:t xml:space="preserve">, которое позволяет </w:t>
       </w:r>
       <w:r>
-        <w:t xml:space="preserve">заказчику, </w:t>
-      </w:r>
-      <w:bookmarkStart w:id="1" w:name="_GoBack"/>
-      <w:r>
-        <w:t xml:space="preserve">конечному пользователю </w:t>
-      </w:r>
-      <w:bookmarkEnd w:id="1"/>
-      <w:r>
-        <w:t>и разработчику совместно обсуждать функциональность и поведение системы</w:t>
+        <w:t>заказчику, конечному пользователю и разработчику совместно обсуждать функциональность и поведение системы</w:t>
       </w:r>
       <w:r>
         <w:t>.</w:t>
@@ -2477,7 +2469,7 @@
                 <w:szCs w:val="22"/>
               </w:rPr>
             </w:pPr>
-            <w:bookmarkStart w:id="2" w:name="_Hlk155549489"/>
+            <w:bookmarkStart w:id="1" w:name="_Hlk155549489"/>
             <w:r>
               <w:rPr>
                 <w:rFonts w:ascii="Cambria" w:hAnsi="Cambria"/>
@@ -2486,7 +2478,7 @@
               </w:rPr>
               <w:t>Загрузить видео на канал</w:t>
             </w:r>
-            <w:bookmarkEnd w:id="2"/>
+            <w:bookmarkEnd w:id="1"/>
           </w:p>
         </w:tc>
       </w:tr>
@@ -3661,25 +3653,7 @@
                 <w:sz w:val="22"/>
                 <w:szCs w:val="22"/>
               </w:rPr>
-              <w:t xml:space="preserve">Производится загрузка видео, пользователю отображается диалоговое окно поверх основного интерфейса, содержащее </w:t>
-            </w:r>
-            <w:proofErr w:type="spellStart"/>
-            <w:r>
-              <w:rPr>
-                <w:rFonts w:ascii="Cambria" w:hAnsi="Cambria"/>
-                <w:sz w:val="22"/>
-                <w:szCs w:val="22"/>
-              </w:rPr>
-              <w:t>прогрессбар</w:t>
-            </w:r>
-            <w:proofErr w:type="spellEnd"/>
-            <w:r>
-              <w:rPr>
-                <w:rFonts w:ascii="Cambria" w:hAnsi="Cambria"/>
-                <w:sz w:val="22"/>
-                <w:szCs w:val="22"/>
-              </w:rPr>
-              <w:t xml:space="preserve"> (см </w:t>
+              <w:t xml:space="preserve">Производится загрузка видео, пользователю отображается диалоговое окно поверх основного интерфейса, содержащее прогрессбар (см </w:t>
             </w:r>
             <w:r>
               <w:rPr>
@@ -5123,6 +5097,2562 @@
     </w:p>
     <w:p>
       <w:pPr>
+        <w:pStyle w:val="a4"/>
+        <w:spacing w:line="360" w:lineRule="auto"/>
+      </w:pPr>
+      <w:r>
+        <w:lastRenderedPageBreak/>
+        <w:t xml:space="preserve">Таблица </w:t>
+      </w:r>
+      <w:r>
+        <w:t>2</w:t>
+      </w:r>
+      <w:r>
+        <w:t xml:space="preserve"> — </w:t>
+      </w:r>
+      <w:r>
+        <w:t>ВИ «Управление видео на канале»</w:t>
+      </w:r>
+    </w:p>
+    <w:tbl>
+      <w:tblPr>
+        <w:tblStyle w:val="a6"/>
+        <w:tblW w:w="9360" w:type="dxa"/>
+        <w:tblInd w:w="-5" w:type="dxa"/>
+        <w:tblLayout w:type="fixed"/>
+        <w:tblLook w:val="04A0" w:firstRow="1" w:lastRow="0" w:firstColumn="1" w:lastColumn="0" w:noHBand="0" w:noVBand="1"/>
+      </w:tblPr>
+      <w:tblGrid>
+        <w:gridCol w:w="2694"/>
+        <w:gridCol w:w="6666"/>
+      </w:tblGrid>
+      <w:tr>
+        <w:trPr>
+          <w:trHeight w:val="454"/>
+        </w:trPr>
+        <w:tc>
+          <w:tcPr>
+            <w:tcW w:w="2694" w:type="dxa"/>
+            <w:shd w:val="clear" w:color="auto" w:fill="A6A6A6" w:themeFill="background1" w:themeFillShade="A6"/>
+            <w:vAlign w:val="center"/>
+          </w:tcPr>
+          <w:p>
+            <w:pPr>
+              <w:pStyle w:val="a4"/>
+              <w:rPr>
+                <w:rFonts w:ascii="Cambria" w:hAnsi="Cambria"/>
+                <w:sz w:val="22"/>
+                <w:szCs w:val="22"/>
+              </w:rPr>
+            </w:pPr>
+            <w:r>
+              <w:rPr>
+                <w:rFonts w:ascii="Cambria" w:hAnsi="Cambria"/>
+                <w:sz w:val="22"/>
+                <w:szCs w:val="22"/>
+              </w:rPr>
+              <w:t>Идентификатор ВИ</w:t>
+            </w:r>
+          </w:p>
+        </w:tc>
+        <w:tc>
+          <w:tcPr>
+            <w:tcW w:w="6666" w:type="dxa"/>
+            <w:shd w:val="clear" w:color="auto" w:fill="A6A6A6" w:themeFill="background1" w:themeFillShade="A6"/>
+            <w:vAlign w:val="center"/>
+          </w:tcPr>
+          <w:p>
+            <w:pPr>
+              <w:pStyle w:val="a4"/>
+              <w:rPr>
+                <w:rFonts w:ascii="Cambria" w:hAnsi="Cambria"/>
+                <w:sz w:val="22"/>
+                <w:szCs w:val="22"/>
+              </w:rPr>
+            </w:pPr>
+            <w:r>
+              <w:rPr>
+                <w:rFonts w:ascii="Cambria" w:hAnsi="Cambria"/>
+                <w:sz w:val="22"/>
+                <w:szCs w:val="22"/>
+                <w:lang w:val="en-US"/>
+              </w:rPr>
+              <w:t>UC-</w:t>
+            </w:r>
+            <w:r>
+              <w:rPr>
+                <w:rFonts w:ascii="Cambria" w:hAnsi="Cambria"/>
+                <w:sz w:val="22"/>
+                <w:szCs w:val="22"/>
+              </w:rPr>
+              <w:t>15</w:t>
+            </w:r>
+          </w:p>
+        </w:tc>
+      </w:tr>
+      <w:tr>
+        <w:trPr>
+          <w:trHeight w:val="454"/>
+        </w:trPr>
+        <w:tc>
+          <w:tcPr>
+            <w:tcW w:w="2694" w:type="dxa"/>
+            <w:vAlign w:val="center"/>
+          </w:tcPr>
+          <w:p>
+            <w:pPr>
+              <w:pStyle w:val="a4"/>
+              <w:rPr>
+                <w:rFonts w:ascii="Cambria" w:hAnsi="Cambria"/>
+                <w:sz w:val="22"/>
+                <w:szCs w:val="22"/>
+              </w:rPr>
+            </w:pPr>
+            <w:r>
+              <w:rPr>
+                <w:rFonts w:ascii="Cambria" w:hAnsi="Cambria"/>
+                <w:sz w:val="22"/>
+                <w:szCs w:val="22"/>
+              </w:rPr>
+              <w:t>Наименование</w:t>
+            </w:r>
+          </w:p>
+        </w:tc>
+        <w:tc>
+          <w:tcPr>
+            <w:tcW w:w="6666" w:type="dxa"/>
+            <w:vAlign w:val="center"/>
+          </w:tcPr>
+          <w:p>
+            <w:pPr>
+              <w:pStyle w:val="a4"/>
+              <w:rPr>
+                <w:rFonts w:ascii="Cambria" w:hAnsi="Cambria"/>
+                <w:sz w:val="22"/>
+                <w:szCs w:val="22"/>
+              </w:rPr>
+            </w:pPr>
+            <w:r>
+              <w:rPr>
+                <w:rFonts w:ascii="Cambria" w:hAnsi="Cambria"/>
+                <w:sz w:val="22"/>
+                <w:szCs w:val="22"/>
+              </w:rPr>
+              <w:t>Управление видео на канале</w:t>
+            </w:r>
+          </w:p>
+        </w:tc>
+      </w:tr>
+      <w:tr>
+        <w:trPr>
+          <w:trHeight w:val="454"/>
+        </w:trPr>
+        <w:tc>
+          <w:tcPr>
+            <w:tcW w:w="2694" w:type="dxa"/>
+            <w:vAlign w:val="center"/>
+          </w:tcPr>
+          <w:p>
+            <w:pPr>
+              <w:pStyle w:val="a4"/>
+              <w:rPr>
+                <w:rFonts w:ascii="Cambria" w:hAnsi="Cambria"/>
+                <w:sz w:val="22"/>
+                <w:szCs w:val="22"/>
+              </w:rPr>
+            </w:pPr>
+            <w:r>
+              <w:rPr>
+                <w:rFonts w:ascii="Cambria" w:hAnsi="Cambria"/>
+                <w:sz w:val="22"/>
+                <w:szCs w:val="22"/>
+              </w:rPr>
+              <w:t>Автор</w:t>
+            </w:r>
+          </w:p>
+        </w:tc>
+        <w:tc>
+          <w:tcPr>
+            <w:tcW w:w="6666" w:type="dxa"/>
+            <w:vAlign w:val="center"/>
+          </w:tcPr>
+          <w:p>
+            <w:pPr>
+              <w:pStyle w:val="a4"/>
+              <w:jc w:val="both"/>
+              <w:rPr>
+                <w:rFonts w:ascii="Cambria" w:hAnsi="Cambria"/>
+                <w:sz w:val="22"/>
+                <w:szCs w:val="22"/>
+              </w:rPr>
+            </w:pPr>
+            <w:r>
+              <w:rPr>
+                <w:rFonts w:ascii="Cambria" w:hAnsi="Cambria"/>
+                <w:sz w:val="22"/>
+                <w:szCs w:val="22"/>
+              </w:rPr>
+              <w:t>Максим Быстров</w:t>
+            </w:r>
+          </w:p>
+        </w:tc>
+      </w:tr>
+      <w:tr>
+        <w:trPr>
+          <w:trHeight w:val="454"/>
+        </w:trPr>
+        <w:tc>
+          <w:tcPr>
+            <w:tcW w:w="2694" w:type="dxa"/>
+            <w:vAlign w:val="center"/>
+          </w:tcPr>
+          <w:p>
+            <w:pPr>
+              <w:pStyle w:val="a4"/>
+              <w:rPr>
+                <w:rFonts w:ascii="Cambria" w:hAnsi="Cambria"/>
+                <w:sz w:val="22"/>
+                <w:szCs w:val="22"/>
+              </w:rPr>
+            </w:pPr>
+            <w:r>
+              <w:rPr>
+                <w:rFonts w:ascii="Cambria" w:hAnsi="Cambria"/>
+                <w:sz w:val="22"/>
+                <w:szCs w:val="22"/>
+              </w:rPr>
+              <w:t>Дата создания</w:t>
+            </w:r>
+          </w:p>
+        </w:tc>
+        <w:tc>
+          <w:tcPr>
+            <w:tcW w:w="6666" w:type="dxa"/>
+            <w:vAlign w:val="center"/>
+          </w:tcPr>
+          <w:p>
+            <w:pPr>
+              <w:pStyle w:val="a4"/>
+              <w:rPr>
+                <w:rFonts w:ascii="Cambria" w:hAnsi="Cambria"/>
+                <w:sz w:val="22"/>
+                <w:szCs w:val="22"/>
+              </w:rPr>
+            </w:pPr>
+            <w:r>
+              <w:rPr>
+                <w:rFonts w:ascii="Cambria" w:hAnsi="Cambria"/>
+                <w:sz w:val="22"/>
+                <w:szCs w:val="22"/>
+              </w:rPr>
+              <w:t>08.01.2024</w:t>
+            </w:r>
+          </w:p>
+        </w:tc>
+      </w:tr>
+      <w:tr>
+        <w:trPr>
+          <w:trHeight w:val="566"/>
+        </w:trPr>
+        <w:tc>
+          <w:tcPr>
+            <w:tcW w:w="2694" w:type="dxa"/>
+            <w:vAlign w:val="center"/>
+          </w:tcPr>
+          <w:p>
+            <w:pPr>
+              <w:pStyle w:val="a4"/>
+              <w:rPr>
+                <w:rFonts w:ascii="Cambria" w:hAnsi="Cambria"/>
+                <w:sz w:val="22"/>
+                <w:szCs w:val="22"/>
+              </w:rPr>
+            </w:pPr>
+            <w:r>
+              <w:rPr>
+                <w:rFonts w:ascii="Cambria" w:hAnsi="Cambria"/>
+                <w:sz w:val="22"/>
+                <w:szCs w:val="22"/>
+              </w:rPr>
+              <w:t xml:space="preserve">Основное </w:t>
+            </w:r>
+            <w:r>
+              <w:rPr>
+                <w:rFonts w:ascii="Cambria" w:hAnsi="Cambria"/>
+                <w:sz w:val="22"/>
+                <w:szCs w:val="22"/>
+              </w:rPr>
+              <w:br/>
+              <w:t>действующее лицо</w:t>
+            </w:r>
+          </w:p>
+        </w:tc>
+        <w:tc>
+          <w:tcPr>
+            <w:tcW w:w="6666" w:type="dxa"/>
+            <w:vAlign w:val="center"/>
+          </w:tcPr>
+          <w:p>
+            <w:pPr>
+              <w:pStyle w:val="a4"/>
+              <w:rPr>
+                <w:rFonts w:ascii="Cambria" w:hAnsi="Cambria"/>
+                <w:sz w:val="22"/>
+                <w:szCs w:val="22"/>
+              </w:rPr>
+            </w:pPr>
+            <w:r>
+              <w:rPr>
+                <w:rFonts w:ascii="Cambria" w:hAnsi="Cambria"/>
+                <w:sz w:val="22"/>
+                <w:szCs w:val="22"/>
+              </w:rPr>
+              <w:t>Пользователь</w:t>
+            </w:r>
+          </w:p>
+        </w:tc>
+      </w:tr>
+      <w:tr>
+        <w:trPr>
+          <w:trHeight w:val="454"/>
+        </w:trPr>
+        <w:tc>
+          <w:tcPr>
+            <w:tcW w:w="2694" w:type="dxa"/>
+            <w:vAlign w:val="center"/>
+          </w:tcPr>
+          <w:p>
+            <w:pPr>
+              <w:pStyle w:val="a4"/>
+              <w:rPr>
+                <w:rFonts w:ascii="Cambria" w:hAnsi="Cambria"/>
+                <w:sz w:val="22"/>
+                <w:szCs w:val="22"/>
+              </w:rPr>
+            </w:pPr>
+            <w:r>
+              <w:rPr>
+                <w:rFonts w:ascii="Cambria" w:hAnsi="Cambria"/>
+                <w:sz w:val="22"/>
+                <w:szCs w:val="22"/>
+              </w:rPr>
+              <w:t>Описание</w:t>
+            </w:r>
+          </w:p>
+        </w:tc>
+        <w:tc>
+          <w:tcPr>
+            <w:tcW w:w="6666" w:type="dxa"/>
+            <w:vAlign w:val="center"/>
+          </w:tcPr>
+          <w:p>
+            <w:pPr>
+              <w:pStyle w:val="a4"/>
+              <w:rPr>
+                <w:rFonts w:ascii="Cambria" w:hAnsi="Cambria"/>
+                <w:sz w:val="22"/>
+                <w:szCs w:val="22"/>
+              </w:rPr>
+            </w:pPr>
+            <w:r>
+              <w:rPr>
+                <w:rFonts w:ascii="Cambria" w:hAnsi="Cambria"/>
+                <w:sz w:val="22"/>
+                <w:szCs w:val="22"/>
+              </w:rPr>
+              <w:t>Пользователь</w:t>
+            </w:r>
+            <w:r>
+              <w:rPr>
+                <w:rFonts w:ascii="Cambria" w:hAnsi="Cambria"/>
+                <w:sz w:val="22"/>
+                <w:szCs w:val="22"/>
+              </w:rPr>
+              <w:t xml:space="preserve"> обращается к системе, </w:t>
+            </w:r>
+            <w:r>
+              <w:rPr>
+                <w:rFonts w:ascii="Cambria" w:hAnsi="Cambria"/>
+                <w:sz w:val="22"/>
+                <w:szCs w:val="22"/>
+              </w:rPr>
+              <w:t>выбирает ранее загруженную видеозапись, с которой необходимо выполнить операцию чтения, обновления либо удаления.</w:t>
+            </w:r>
+          </w:p>
+        </w:tc>
+      </w:tr>
+      <w:tr>
+        <w:trPr>
+          <w:trHeight w:val="454"/>
+        </w:trPr>
+        <w:tc>
+          <w:tcPr>
+            <w:tcW w:w="2694" w:type="dxa"/>
+            <w:vAlign w:val="center"/>
+          </w:tcPr>
+          <w:p>
+            <w:pPr>
+              <w:pStyle w:val="a4"/>
+              <w:rPr>
+                <w:rFonts w:ascii="Cambria" w:hAnsi="Cambria"/>
+                <w:sz w:val="22"/>
+                <w:szCs w:val="22"/>
+              </w:rPr>
+            </w:pPr>
+            <w:r>
+              <w:rPr>
+                <w:rFonts w:ascii="Cambria" w:hAnsi="Cambria"/>
+                <w:sz w:val="22"/>
+                <w:szCs w:val="22"/>
+              </w:rPr>
+              <w:t>Условие-триггер</w:t>
+            </w:r>
+          </w:p>
+        </w:tc>
+        <w:tc>
+          <w:tcPr>
+            <w:tcW w:w="6666" w:type="dxa"/>
+            <w:vAlign w:val="center"/>
+          </w:tcPr>
+          <w:p>
+            <w:pPr>
+              <w:pStyle w:val="a4"/>
+              <w:rPr>
+                <w:rFonts w:ascii="Cambria" w:hAnsi="Cambria"/>
+                <w:sz w:val="22"/>
+                <w:szCs w:val="22"/>
+              </w:rPr>
+            </w:pPr>
+            <w:r>
+              <w:rPr>
+                <w:rFonts w:ascii="Cambria" w:hAnsi="Cambria"/>
+                <w:sz w:val="22"/>
+                <w:szCs w:val="22"/>
+              </w:rPr>
+              <w:t>Пользователь</w:t>
+            </w:r>
+            <w:r>
+              <w:rPr>
+                <w:rFonts w:ascii="Cambria" w:hAnsi="Cambria"/>
+                <w:sz w:val="22"/>
+                <w:szCs w:val="22"/>
+              </w:rPr>
+              <w:t xml:space="preserve"> выражает намерение </w:t>
+            </w:r>
+            <w:r>
+              <w:rPr>
+                <w:rFonts w:ascii="Cambria" w:hAnsi="Cambria"/>
+                <w:sz w:val="22"/>
+                <w:szCs w:val="22"/>
+              </w:rPr>
+              <w:t xml:space="preserve">выполнить действие с видео </w:t>
+            </w:r>
+            <w:r>
+              <w:rPr>
+                <w:rFonts w:ascii="Cambria" w:hAnsi="Cambria"/>
+                <w:sz w:val="22"/>
+                <w:szCs w:val="22"/>
+              </w:rPr>
+              <w:t>посредством взаимодействия с элемент</w:t>
+            </w:r>
+            <w:r>
+              <w:rPr>
+                <w:rFonts w:ascii="Cambria" w:hAnsi="Cambria"/>
+                <w:sz w:val="22"/>
+                <w:szCs w:val="22"/>
+              </w:rPr>
+              <w:t>ами</w:t>
+            </w:r>
+            <w:r>
+              <w:rPr>
+                <w:rFonts w:ascii="Cambria" w:hAnsi="Cambria"/>
+                <w:sz w:val="22"/>
+                <w:szCs w:val="22"/>
+              </w:rPr>
+              <w:t xml:space="preserve"> интерфейса </w:t>
+            </w:r>
+            <w:r>
+              <w:rPr>
+                <w:rFonts w:ascii="Cambria" w:hAnsi="Cambria"/>
+                <w:sz w:val="22"/>
+                <w:szCs w:val="22"/>
+              </w:rPr>
+              <w:t>сервиса.</w:t>
+            </w:r>
+          </w:p>
+        </w:tc>
+      </w:tr>
+      <w:tr>
+        <w:trPr>
+          <w:trHeight w:val="674"/>
+        </w:trPr>
+        <w:tc>
+          <w:tcPr>
+            <w:tcW w:w="2694" w:type="dxa"/>
+            <w:vAlign w:val="center"/>
+          </w:tcPr>
+          <w:p>
+            <w:pPr>
+              <w:pStyle w:val="a4"/>
+              <w:rPr>
+                <w:rFonts w:ascii="Cambria" w:hAnsi="Cambria"/>
+                <w:sz w:val="22"/>
+                <w:szCs w:val="22"/>
+              </w:rPr>
+            </w:pPr>
+            <w:r>
+              <w:rPr>
+                <w:rFonts w:ascii="Cambria" w:hAnsi="Cambria"/>
+                <w:sz w:val="22"/>
+                <w:szCs w:val="22"/>
+              </w:rPr>
+              <w:t>Предварительные условия</w:t>
+            </w:r>
+          </w:p>
+        </w:tc>
+        <w:tc>
+          <w:tcPr>
+            <w:tcW w:w="6666" w:type="dxa"/>
+            <w:vAlign w:val="center"/>
+          </w:tcPr>
+          <w:p>
+            <w:pPr>
+              <w:pStyle w:val="a4"/>
+              <w:rPr>
+                <w:rFonts w:ascii="Cambria" w:hAnsi="Cambria"/>
+                <w:sz w:val="22"/>
+                <w:szCs w:val="22"/>
+              </w:rPr>
+            </w:pPr>
+            <w:r>
+              <w:rPr>
+                <w:rFonts w:ascii="Cambria" w:hAnsi="Cambria"/>
+                <w:sz w:val="22"/>
+                <w:szCs w:val="22"/>
+                <w:lang w:val="en-US"/>
+              </w:rPr>
+              <w:t>PRE</w:t>
+            </w:r>
+            <w:r>
+              <w:rPr>
+                <w:rFonts w:ascii="Cambria" w:hAnsi="Cambria"/>
+                <w:sz w:val="22"/>
+                <w:szCs w:val="22"/>
+              </w:rPr>
+              <w:t xml:space="preserve">-1 </w:t>
+            </w:r>
+            <w:r>
+              <w:rPr>
+                <w:rFonts w:ascii="Cambria" w:hAnsi="Cambria"/>
+                <w:sz w:val="22"/>
+                <w:szCs w:val="22"/>
+              </w:rPr>
+              <w:t>Пользователь</w:t>
+            </w:r>
+            <w:r>
+              <w:rPr>
+                <w:rFonts w:ascii="Cambria" w:hAnsi="Cambria"/>
+                <w:sz w:val="22"/>
+                <w:szCs w:val="22"/>
+              </w:rPr>
+              <w:t xml:space="preserve"> выполнил вход в систему</w:t>
+            </w:r>
+          </w:p>
+          <w:p>
+            <w:pPr>
+              <w:pStyle w:val="a4"/>
+              <w:rPr>
+                <w:rFonts w:ascii="Cambria" w:hAnsi="Cambria"/>
+                <w:sz w:val="22"/>
+                <w:szCs w:val="22"/>
+              </w:rPr>
+            </w:pPr>
+            <w:r>
+              <w:rPr>
+                <w:rFonts w:ascii="Cambria" w:hAnsi="Cambria"/>
+                <w:sz w:val="22"/>
+                <w:szCs w:val="22"/>
+                <w:lang w:val="en-US"/>
+              </w:rPr>
+              <w:t>PRE</w:t>
+            </w:r>
+            <w:r>
+              <w:rPr>
+                <w:rFonts w:ascii="Cambria" w:hAnsi="Cambria"/>
+                <w:sz w:val="22"/>
+                <w:szCs w:val="22"/>
+              </w:rPr>
+              <w:t xml:space="preserve">-2 БД в данный момент доступна </w:t>
+            </w:r>
+          </w:p>
+          <w:p>
+            <w:pPr>
+              <w:pStyle w:val="a4"/>
+              <w:rPr>
+                <w:rFonts w:ascii="Cambria" w:hAnsi="Cambria"/>
+                <w:sz w:val="22"/>
+                <w:szCs w:val="22"/>
+              </w:rPr>
+            </w:pPr>
+            <w:r>
+              <w:rPr>
+                <w:rFonts w:ascii="Cambria" w:hAnsi="Cambria"/>
+                <w:sz w:val="22"/>
+                <w:szCs w:val="22"/>
+                <w:lang w:val="en-US"/>
+              </w:rPr>
+              <w:t>PRE</w:t>
+            </w:r>
+            <w:r>
+              <w:rPr>
+                <w:rFonts w:ascii="Cambria" w:hAnsi="Cambria"/>
+                <w:sz w:val="22"/>
+                <w:szCs w:val="22"/>
+              </w:rPr>
+              <w:t xml:space="preserve">-3 </w:t>
+            </w:r>
+            <w:r>
+              <w:rPr>
+                <w:rFonts w:ascii="Cambria" w:hAnsi="Cambria"/>
+                <w:sz w:val="22"/>
+                <w:szCs w:val="22"/>
+              </w:rPr>
+              <w:t>Файловое хранилище в данный момент доступно</w:t>
+            </w:r>
+          </w:p>
+          <w:p>
+            <w:pPr>
+              <w:pStyle w:val="a4"/>
+              <w:rPr>
+                <w:rFonts w:ascii="Cambria" w:hAnsi="Cambria"/>
+                <w:sz w:val="22"/>
+                <w:szCs w:val="22"/>
+              </w:rPr>
+            </w:pPr>
+            <w:r>
+              <w:rPr>
+                <w:rFonts w:ascii="Cambria" w:hAnsi="Cambria"/>
+                <w:sz w:val="22"/>
+                <w:szCs w:val="22"/>
+                <w:lang w:val="en-US"/>
+              </w:rPr>
+              <w:t>PRE</w:t>
+            </w:r>
+            <w:r>
+              <w:rPr>
+                <w:rFonts w:ascii="Cambria" w:hAnsi="Cambria"/>
+                <w:sz w:val="22"/>
+                <w:szCs w:val="22"/>
+              </w:rPr>
+              <w:t>-4</w:t>
+            </w:r>
+            <w:r>
+              <w:rPr>
+                <w:rFonts w:ascii="Cambria" w:hAnsi="Cambria"/>
+                <w:sz w:val="22"/>
+                <w:szCs w:val="22"/>
+              </w:rPr>
+              <w:t xml:space="preserve"> У пользователя есть как минимум </w:t>
+            </w:r>
+            <w:r>
+              <w:rPr>
+                <w:rFonts w:ascii="Cambria" w:hAnsi="Cambria"/>
+                <w:sz w:val="22"/>
+                <w:szCs w:val="22"/>
+              </w:rPr>
+              <w:t>одно загруженное ранее видео</w:t>
+            </w:r>
+          </w:p>
+        </w:tc>
+      </w:tr>
+      <w:tr>
+        <w:trPr>
+          <w:trHeight w:val="971"/>
+        </w:trPr>
+        <w:tc>
+          <w:tcPr>
+            <w:tcW w:w="2694" w:type="dxa"/>
+            <w:vAlign w:val="center"/>
+          </w:tcPr>
+          <w:p>
+            <w:pPr>
+              <w:pStyle w:val="a4"/>
+              <w:rPr>
+                <w:rFonts w:ascii="Cambria" w:hAnsi="Cambria"/>
+                <w:sz w:val="22"/>
+                <w:szCs w:val="22"/>
+              </w:rPr>
+            </w:pPr>
+            <w:r>
+              <w:rPr>
+                <w:rFonts w:ascii="Cambria" w:hAnsi="Cambria"/>
+                <w:sz w:val="22"/>
+                <w:szCs w:val="22"/>
+              </w:rPr>
+              <w:t>Выходные условия</w:t>
+            </w:r>
+          </w:p>
+        </w:tc>
+        <w:tc>
+          <w:tcPr>
+            <w:tcW w:w="6666" w:type="dxa"/>
+            <w:vAlign w:val="center"/>
+          </w:tcPr>
+          <w:p>
+            <w:pPr>
+              <w:pStyle w:val="a4"/>
+              <w:rPr>
+                <w:rFonts w:ascii="Cambria" w:hAnsi="Cambria"/>
+                <w:sz w:val="22"/>
+                <w:szCs w:val="22"/>
+              </w:rPr>
+            </w:pPr>
+            <w:r>
+              <w:rPr>
+                <w:rFonts w:ascii="Cambria" w:hAnsi="Cambria"/>
+                <w:sz w:val="22"/>
+                <w:szCs w:val="22"/>
+                <w:lang w:val="en-US"/>
+              </w:rPr>
+              <w:t>POST</w:t>
+            </w:r>
+            <w:r>
+              <w:rPr>
+                <w:rFonts w:ascii="Cambria" w:hAnsi="Cambria"/>
+                <w:sz w:val="22"/>
+                <w:szCs w:val="22"/>
+              </w:rPr>
+              <w:t xml:space="preserve">-1 </w:t>
+            </w:r>
+            <w:r>
+              <w:rPr>
+                <w:rFonts w:ascii="Cambria" w:hAnsi="Cambria"/>
+                <w:sz w:val="22"/>
+                <w:szCs w:val="22"/>
+              </w:rPr>
+              <w:t xml:space="preserve">Видео </w:t>
+            </w:r>
+            <w:r>
+              <w:rPr>
+                <w:rFonts w:ascii="Cambria" w:hAnsi="Cambria"/>
+                <w:sz w:val="22"/>
+                <w:szCs w:val="22"/>
+              </w:rPr>
+              <w:t>изменен</w:t>
+            </w:r>
+            <w:r>
+              <w:rPr>
+                <w:rFonts w:ascii="Cambria" w:hAnsi="Cambria"/>
+                <w:sz w:val="22"/>
+                <w:szCs w:val="22"/>
+              </w:rPr>
+              <w:t>о</w:t>
+            </w:r>
+            <w:r>
+              <w:rPr>
+                <w:rFonts w:ascii="Cambria" w:hAnsi="Cambria"/>
+                <w:sz w:val="22"/>
+                <w:szCs w:val="22"/>
+              </w:rPr>
+              <w:t xml:space="preserve"> (удален</w:t>
+            </w:r>
+            <w:r>
+              <w:rPr>
+                <w:rFonts w:ascii="Cambria" w:hAnsi="Cambria"/>
+                <w:sz w:val="22"/>
+                <w:szCs w:val="22"/>
+              </w:rPr>
+              <w:t>о</w:t>
+            </w:r>
+            <w:r>
+              <w:rPr>
+                <w:rFonts w:ascii="Cambria" w:hAnsi="Cambria"/>
+                <w:sz w:val="22"/>
+                <w:szCs w:val="22"/>
+              </w:rPr>
+              <w:t>)</w:t>
+            </w:r>
+          </w:p>
+          <w:p>
+            <w:pPr>
+              <w:pStyle w:val="a4"/>
+              <w:rPr>
+                <w:rFonts w:ascii="Cambria" w:hAnsi="Cambria"/>
+                <w:sz w:val="22"/>
+                <w:szCs w:val="22"/>
+              </w:rPr>
+            </w:pPr>
+            <w:r>
+              <w:rPr>
+                <w:rFonts w:ascii="Cambria" w:hAnsi="Cambria"/>
+                <w:sz w:val="22"/>
+                <w:szCs w:val="22"/>
+                <w:lang w:val="en-US"/>
+              </w:rPr>
+              <w:t>POST</w:t>
+            </w:r>
+            <w:r>
+              <w:rPr>
+                <w:rFonts w:ascii="Cambria" w:hAnsi="Cambria"/>
+                <w:sz w:val="22"/>
+                <w:szCs w:val="22"/>
+              </w:rPr>
+              <w:t xml:space="preserve">-2 Список </w:t>
+            </w:r>
+            <w:r>
+              <w:rPr>
+                <w:rFonts w:ascii="Cambria" w:hAnsi="Cambria"/>
+                <w:sz w:val="22"/>
+                <w:szCs w:val="22"/>
+              </w:rPr>
+              <w:t xml:space="preserve">видео </w:t>
+            </w:r>
+            <w:r>
+              <w:rPr>
+                <w:rFonts w:ascii="Cambria" w:hAnsi="Cambria"/>
+                <w:sz w:val="22"/>
+                <w:szCs w:val="22"/>
+              </w:rPr>
+              <w:t xml:space="preserve">пользователя обновлен </w:t>
+            </w:r>
+          </w:p>
+          <w:p>
+            <w:pPr>
+              <w:pStyle w:val="a4"/>
+              <w:rPr>
+                <w:rFonts w:ascii="Cambria" w:hAnsi="Cambria"/>
+                <w:sz w:val="22"/>
+                <w:szCs w:val="22"/>
+              </w:rPr>
+            </w:pPr>
+            <w:r>
+              <w:rPr>
+                <w:rFonts w:ascii="Cambria" w:hAnsi="Cambria"/>
+                <w:sz w:val="22"/>
+                <w:szCs w:val="22"/>
+                <w:lang w:val="en-US"/>
+              </w:rPr>
+              <w:t>POST</w:t>
+            </w:r>
+            <w:r>
+              <w:rPr>
+                <w:rFonts w:ascii="Cambria" w:hAnsi="Cambria"/>
+                <w:sz w:val="22"/>
+                <w:szCs w:val="22"/>
+              </w:rPr>
+              <w:t xml:space="preserve">-3 Система выводит информацию о </w:t>
+            </w:r>
+            <w:r>
+              <w:rPr>
+                <w:rFonts w:ascii="Cambria" w:hAnsi="Cambria"/>
+                <w:sz w:val="22"/>
+                <w:szCs w:val="22"/>
+              </w:rPr>
+              <w:t xml:space="preserve">видео </w:t>
+            </w:r>
+            <w:r>
+              <w:rPr>
+                <w:rFonts w:ascii="Cambria" w:hAnsi="Cambria"/>
+                <w:sz w:val="22"/>
+                <w:szCs w:val="22"/>
+              </w:rPr>
+              <w:t>на экран</w:t>
+            </w:r>
+          </w:p>
+        </w:tc>
+      </w:tr>
+      <w:tr>
+        <w:trPr>
+          <w:trHeight w:val="3761"/>
+        </w:trPr>
+        <w:tc>
+          <w:tcPr>
+            <w:tcW w:w="2694" w:type="dxa"/>
+            <w:vAlign w:val="center"/>
+          </w:tcPr>
+          <w:p>
+            <w:pPr>
+              <w:pStyle w:val="a4"/>
+              <w:rPr>
+                <w:rFonts w:ascii="Cambria" w:hAnsi="Cambria"/>
+                <w:sz w:val="22"/>
+                <w:szCs w:val="22"/>
+              </w:rPr>
+            </w:pPr>
+            <w:r>
+              <w:rPr>
+                <w:rFonts w:ascii="Cambria" w:hAnsi="Cambria"/>
+                <w:sz w:val="22"/>
+                <w:szCs w:val="22"/>
+              </w:rPr>
+              <w:t>Основные потоки</w:t>
+            </w:r>
+          </w:p>
+        </w:tc>
+        <w:tc>
+          <w:tcPr>
+            <w:tcW w:w="6666" w:type="dxa"/>
+            <w:vAlign w:val="center"/>
+          </w:tcPr>
+          <w:p>
+            <w:pPr>
+              <w:pStyle w:val="a4"/>
+              <w:numPr>
+                <w:ilvl w:val="0"/>
+                <w:numId w:val="49"/>
+              </w:numPr>
+              <w:rPr>
+                <w:rFonts w:ascii="Cambria" w:hAnsi="Cambria"/>
+                <w:sz w:val="22"/>
+                <w:szCs w:val="22"/>
+              </w:rPr>
+            </w:pPr>
+            <w:r>
+              <w:rPr>
+                <w:rFonts w:ascii="Cambria" w:hAnsi="Cambria"/>
+                <w:sz w:val="22"/>
+                <w:szCs w:val="22"/>
+              </w:rPr>
+              <w:t>Обзор видео</w:t>
+            </w:r>
+          </w:p>
+          <w:p>
+            <w:pPr>
+              <w:pStyle w:val="a4"/>
+              <w:rPr>
+                <w:rFonts w:ascii="Cambria" w:hAnsi="Cambria"/>
+                <w:sz w:val="22"/>
+                <w:szCs w:val="22"/>
+              </w:rPr>
+            </w:pPr>
+            <w:r>
+              <w:rPr>
+                <w:rFonts w:ascii="Cambria" w:hAnsi="Cambria"/>
+                <w:sz w:val="22"/>
+                <w:szCs w:val="22"/>
+              </w:rPr>
+              <w:t xml:space="preserve">1. </w:t>
+            </w:r>
+            <w:r>
+              <w:rPr>
+                <w:rFonts w:ascii="Cambria" w:hAnsi="Cambria"/>
+                <w:sz w:val="22"/>
+                <w:szCs w:val="22"/>
+              </w:rPr>
+              <w:t>Пользователь просматривает список своих загруженных видео</w:t>
+            </w:r>
+          </w:p>
+          <w:p>
+            <w:pPr>
+              <w:pStyle w:val="a4"/>
+              <w:rPr>
+                <w:rFonts w:ascii="Cambria" w:hAnsi="Cambria"/>
+                <w:sz w:val="22"/>
+                <w:szCs w:val="22"/>
+              </w:rPr>
+            </w:pPr>
+            <w:r>
+              <w:rPr>
+                <w:rFonts w:ascii="Cambria" w:hAnsi="Cambria"/>
+                <w:sz w:val="22"/>
+                <w:szCs w:val="22"/>
+              </w:rPr>
+              <w:t>2</w:t>
+            </w:r>
+            <w:r>
+              <w:rPr>
+                <w:rFonts w:ascii="Cambria" w:hAnsi="Cambria"/>
+                <w:sz w:val="22"/>
+                <w:szCs w:val="22"/>
+              </w:rPr>
+              <w:t xml:space="preserve">. </w:t>
+            </w:r>
+            <w:r>
+              <w:rPr>
+                <w:rFonts w:ascii="Cambria" w:hAnsi="Cambria"/>
+                <w:sz w:val="22"/>
+                <w:szCs w:val="22"/>
+              </w:rPr>
+              <w:t xml:space="preserve">Пользователь выбирает </w:t>
+            </w:r>
+            <w:r>
+              <w:rPr>
+                <w:rFonts w:ascii="Cambria" w:hAnsi="Cambria"/>
+                <w:sz w:val="22"/>
+                <w:szCs w:val="22"/>
+              </w:rPr>
+              <w:t xml:space="preserve">видео </w:t>
+            </w:r>
+            <w:r>
+              <w:rPr>
+                <w:rFonts w:ascii="Cambria" w:hAnsi="Cambria"/>
+                <w:sz w:val="22"/>
+                <w:szCs w:val="22"/>
+              </w:rPr>
+              <w:t>из списка</w:t>
+            </w:r>
+          </w:p>
+          <w:p>
+            <w:pPr>
+              <w:pStyle w:val="a4"/>
+              <w:rPr>
+                <w:rFonts w:ascii="Cambria" w:hAnsi="Cambria"/>
+                <w:sz w:val="22"/>
+                <w:szCs w:val="22"/>
+              </w:rPr>
+            </w:pPr>
+            <w:r>
+              <w:rPr>
+                <w:rFonts w:ascii="Cambria" w:hAnsi="Cambria"/>
+                <w:sz w:val="22"/>
+                <w:szCs w:val="22"/>
+              </w:rPr>
+              <w:t>3</w:t>
+            </w:r>
+            <w:r>
+              <w:rPr>
+                <w:rFonts w:ascii="Cambria" w:hAnsi="Cambria"/>
+                <w:sz w:val="22"/>
+                <w:szCs w:val="22"/>
+              </w:rPr>
+              <w:t xml:space="preserve">. Система отображает сверху панель с кнопками «Просмотр» (см. </w:t>
+            </w:r>
+            <w:r>
+              <w:rPr>
+                <w:rFonts w:ascii="Cambria" w:hAnsi="Cambria"/>
+                <w:sz w:val="22"/>
+                <w:szCs w:val="22"/>
+              </w:rPr>
+              <w:t>1</w:t>
+            </w:r>
+            <w:r>
+              <w:rPr>
+                <w:rFonts w:ascii="Cambria" w:hAnsi="Cambria"/>
+                <w:sz w:val="22"/>
+                <w:szCs w:val="22"/>
+              </w:rPr>
+              <w:t>.</w:t>
+            </w:r>
+            <w:r>
+              <w:rPr>
+                <w:rFonts w:ascii="Cambria" w:hAnsi="Cambria"/>
+                <w:sz w:val="22"/>
+                <w:szCs w:val="22"/>
+              </w:rPr>
+              <w:t>1</w:t>
+            </w:r>
+            <w:r>
+              <w:rPr>
+                <w:rFonts w:ascii="Cambria" w:hAnsi="Cambria"/>
+                <w:sz w:val="22"/>
+                <w:szCs w:val="22"/>
+              </w:rPr>
+              <w:t xml:space="preserve">) «Редактировать» (см </w:t>
+            </w:r>
+            <w:r>
+              <w:rPr>
+                <w:rFonts w:ascii="Cambria" w:hAnsi="Cambria"/>
+                <w:sz w:val="22"/>
+                <w:szCs w:val="22"/>
+              </w:rPr>
+              <w:t>2</w:t>
+            </w:r>
+            <w:r>
+              <w:rPr>
+                <w:rFonts w:ascii="Cambria" w:hAnsi="Cambria"/>
+                <w:sz w:val="22"/>
+                <w:szCs w:val="22"/>
+              </w:rPr>
+              <w:t xml:space="preserve">.0), «Удалить» (см </w:t>
+            </w:r>
+            <w:r>
+              <w:rPr>
+                <w:rFonts w:ascii="Cambria" w:hAnsi="Cambria"/>
+                <w:sz w:val="22"/>
+                <w:szCs w:val="22"/>
+              </w:rPr>
+              <w:t>3</w:t>
+            </w:r>
+            <w:r>
+              <w:rPr>
+                <w:rFonts w:ascii="Cambria" w:hAnsi="Cambria"/>
+                <w:sz w:val="22"/>
+                <w:szCs w:val="22"/>
+              </w:rPr>
+              <w:t>.0).</w:t>
+            </w:r>
+          </w:p>
+          <w:p>
+            <w:pPr>
+              <w:pStyle w:val="a4"/>
+              <w:rPr>
+                <w:rFonts w:ascii="Cambria" w:hAnsi="Cambria"/>
+                <w:sz w:val="22"/>
+                <w:szCs w:val="22"/>
+              </w:rPr>
+            </w:pPr>
+          </w:p>
+          <w:p>
+            <w:pPr>
+              <w:pStyle w:val="a4"/>
+              <w:numPr>
+                <w:ilvl w:val="0"/>
+                <w:numId w:val="49"/>
+              </w:numPr>
+              <w:rPr>
+                <w:rFonts w:ascii="Cambria" w:hAnsi="Cambria"/>
+                <w:sz w:val="22"/>
+                <w:szCs w:val="22"/>
+              </w:rPr>
+            </w:pPr>
+            <w:r>
+              <w:rPr>
+                <w:rFonts w:ascii="Cambria" w:hAnsi="Cambria"/>
+                <w:sz w:val="22"/>
+                <w:szCs w:val="22"/>
+              </w:rPr>
+              <w:t xml:space="preserve">Редактирование </w:t>
+            </w:r>
+            <w:r>
+              <w:rPr>
+                <w:rFonts w:ascii="Cambria" w:hAnsi="Cambria"/>
+                <w:sz w:val="22"/>
+                <w:szCs w:val="22"/>
+              </w:rPr>
+              <w:t>видео</w:t>
+            </w:r>
+          </w:p>
+          <w:p>
+            <w:pPr>
+              <w:pStyle w:val="a4"/>
+              <w:rPr>
+                <w:rFonts w:ascii="Cambria" w:hAnsi="Cambria"/>
+                <w:sz w:val="22"/>
+                <w:szCs w:val="22"/>
+              </w:rPr>
+            </w:pPr>
+            <w:r>
+              <w:rPr>
+                <w:rFonts w:ascii="Cambria" w:hAnsi="Cambria"/>
+                <w:sz w:val="22"/>
+                <w:szCs w:val="22"/>
+              </w:rPr>
+              <w:t>1</w:t>
+            </w:r>
+            <w:r>
+              <w:rPr>
+                <w:rFonts w:ascii="Cambria" w:hAnsi="Cambria"/>
+                <w:sz w:val="22"/>
+                <w:szCs w:val="22"/>
+              </w:rPr>
+              <w:t>. Система отображает интерфейс просмотра</w:t>
+            </w:r>
+            <w:r>
+              <w:rPr>
+                <w:rFonts w:ascii="Cambria" w:hAnsi="Cambria"/>
+                <w:sz w:val="22"/>
+                <w:szCs w:val="22"/>
+              </w:rPr>
+              <w:t xml:space="preserve"> данных о видео</w:t>
+            </w:r>
+          </w:p>
+          <w:p>
+            <w:pPr>
+              <w:pStyle w:val="a4"/>
+              <w:rPr>
+                <w:rFonts w:ascii="Cambria" w:hAnsi="Cambria"/>
+                <w:sz w:val="22"/>
+                <w:szCs w:val="22"/>
+              </w:rPr>
+            </w:pPr>
+            <w:r>
+              <w:rPr>
+                <w:rFonts w:ascii="Cambria" w:hAnsi="Cambria"/>
+                <w:sz w:val="22"/>
+                <w:szCs w:val="22"/>
+              </w:rPr>
+              <w:t>2</w:t>
+            </w:r>
+            <w:r>
+              <w:rPr>
+                <w:rFonts w:ascii="Cambria" w:hAnsi="Cambria"/>
+                <w:sz w:val="22"/>
+                <w:szCs w:val="22"/>
+              </w:rPr>
+              <w:t>. Пользователь выбирает «</w:t>
+            </w:r>
+            <w:r>
+              <w:rPr>
+                <w:rFonts w:ascii="Cambria" w:hAnsi="Cambria"/>
+                <w:sz w:val="22"/>
+                <w:szCs w:val="22"/>
+              </w:rPr>
+              <w:t>Р</w:t>
+            </w:r>
+            <w:r>
+              <w:rPr>
+                <w:rFonts w:ascii="Cambria" w:hAnsi="Cambria"/>
+                <w:sz w:val="22"/>
+                <w:szCs w:val="22"/>
+              </w:rPr>
+              <w:t>едактировать» в верхней панели</w:t>
+            </w:r>
+          </w:p>
+          <w:p>
+            <w:pPr>
+              <w:pStyle w:val="a4"/>
+              <w:rPr>
+                <w:rFonts w:ascii="Cambria" w:hAnsi="Cambria"/>
+                <w:sz w:val="22"/>
+                <w:szCs w:val="22"/>
+              </w:rPr>
+            </w:pPr>
+            <w:r>
+              <w:rPr>
+                <w:rFonts w:ascii="Cambria" w:hAnsi="Cambria"/>
+                <w:sz w:val="22"/>
+                <w:szCs w:val="22"/>
+              </w:rPr>
+              <w:t>3</w:t>
+            </w:r>
+            <w:r>
+              <w:rPr>
+                <w:rFonts w:ascii="Cambria" w:hAnsi="Cambria"/>
+                <w:sz w:val="22"/>
+                <w:szCs w:val="22"/>
+              </w:rPr>
+              <w:t>. Система отображает интерфейс редактирования</w:t>
+            </w:r>
+            <w:r>
+              <w:rPr>
+                <w:rFonts w:ascii="Cambria" w:hAnsi="Cambria"/>
+                <w:sz w:val="22"/>
+                <w:szCs w:val="22"/>
+              </w:rPr>
+              <w:t xml:space="preserve"> </w:t>
+            </w:r>
+            <w:r>
+              <w:rPr>
+                <w:rFonts w:ascii="Cambria" w:hAnsi="Cambria"/>
+                <w:sz w:val="22"/>
+                <w:szCs w:val="22"/>
+              </w:rPr>
+              <w:t>данных</w:t>
+            </w:r>
+            <w:r>
+              <w:rPr>
+                <w:rFonts w:ascii="Cambria" w:hAnsi="Cambria"/>
+                <w:sz w:val="22"/>
+                <w:szCs w:val="22"/>
+              </w:rPr>
+              <w:t xml:space="preserve"> </w:t>
+            </w:r>
+            <w:r>
+              <w:rPr>
+                <w:rFonts w:ascii="Cambria" w:hAnsi="Cambria"/>
+                <w:sz w:val="22"/>
+                <w:szCs w:val="22"/>
+              </w:rPr>
+              <w:t>видео</w:t>
+            </w:r>
+            <w:r>
+              <w:rPr>
+                <w:rFonts w:ascii="Cambria" w:hAnsi="Cambria"/>
+                <w:sz w:val="22"/>
+                <w:szCs w:val="22"/>
+              </w:rPr>
+              <w:t xml:space="preserve"> (описание, наименование, обложка)</w:t>
+            </w:r>
+          </w:p>
+          <w:p>
+            <w:pPr>
+              <w:pStyle w:val="a4"/>
+              <w:rPr>
+                <w:rFonts w:ascii="Cambria" w:hAnsi="Cambria"/>
+                <w:sz w:val="22"/>
+                <w:szCs w:val="22"/>
+              </w:rPr>
+            </w:pPr>
+            <w:r>
+              <w:rPr>
+                <w:rFonts w:ascii="Cambria" w:hAnsi="Cambria"/>
+                <w:sz w:val="22"/>
+                <w:szCs w:val="22"/>
+              </w:rPr>
+              <w:t>4</w:t>
+            </w:r>
+            <w:r>
+              <w:rPr>
+                <w:rFonts w:ascii="Cambria" w:hAnsi="Cambria"/>
+                <w:sz w:val="22"/>
+                <w:szCs w:val="22"/>
+              </w:rPr>
+              <w:t>. Система отображает в верхней панели кнопку «Выбрать короткую ссылку» (см 2.1)</w:t>
+            </w:r>
+          </w:p>
+          <w:p>
+            <w:pPr>
+              <w:pStyle w:val="a4"/>
+              <w:rPr>
+                <w:rFonts w:ascii="Cambria" w:hAnsi="Cambria"/>
+                <w:sz w:val="22"/>
+                <w:szCs w:val="22"/>
+              </w:rPr>
+            </w:pPr>
+            <w:r>
+              <w:rPr>
+                <w:rFonts w:ascii="Cambria" w:hAnsi="Cambria"/>
+                <w:sz w:val="22"/>
+                <w:szCs w:val="22"/>
+              </w:rPr>
+              <w:t>5</w:t>
+            </w:r>
+            <w:r>
+              <w:rPr>
+                <w:rFonts w:ascii="Cambria" w:hAnsi="Cambria"/>
+                <w:sz w:val="22"/>
+                <w:szCs w:val="22"/>
+              </w:rPr>
+              <w:t xml:space="preserve">. Пользователь </w:t>
+            </w:r>
+            <w:r>
+              <w:rPr>
+                <w:rFonts w:ascii="Cambria" w:hAnsi="Cambria"/>
+                <w:sz w:val="22"/>
+                <w:szCs w:val="22"/>
+              </w:rPr>
+              <w:t xml:space="preserve">редактирует описание, наименование, обложку </w:t>
+            </w:r>
+            <w:r>
+              <w:rPr>
+                <w:rFonts w:ascii="Cambria" w:hAnsi="Cambria"/>
+                <w:sz w:val="22"/>
+                <w:szCs w:val="22"/>
+              </w:rPr>
+              <w:t>видео</w:t>
+            </w:r>
+          </w:p>
+          <w:p>
+            <w:pPr>
+              <w:pStyle w:val="a4"/>
+              <w:rPr>
+                <w:rFonts w:ascii="Cambria" w:hAnsi="Cambria"/>
+                <w:sz w:val="22"/>
+                <w:szCs w:val="22"/>
+              </w:rPr>
+            </w:pPr>
+            <w:r>
+              <w:rPr>
+                <w:rFonts w:ascii="Cambria" w:hAnsi="Cambria"/>
+                <w:sz w:val="22"/>
+                <w:szCs w:val="22"/>
+              </w:rPr>
+              <w:t>6</w:t>
+            </w:r>
+            <w:r>
+              <w:rPr>
+                <w:rFonts w:ascii="Cambria" w:hAnsi="Cambria"/>
+                <w:sz w:val="22"/>
+                <w:szCs w:val="22"/>
+              </w:rPr>
+              <w:t>. Пользователь сохраняет</w:t>
+            </w:r>
+            <w:r>
+              <w:rPr>
+                <w:rFonts w:ascii="Cambria" w:hAnsi="Cambria"/>
+                <w:sz w:val="22"/>
+                <w:szCs w:val="22"/>
+              </w:rPr>
+              <w:t xml:space="preserve"> изменения</w:t>
+            </w:r>
+            <w:r>
+              <w:rPr>
+                <w:rFonts w:ascii="Cambria" w:hAnsi="Cambria"/>
+                <w:sz w:val="22"/>
+                <w:szCs w:val="22"/>
+              </w:rPr>
+              <w:t xml:space="preserve"> </w:t>
+            </w:r>
+            <w:r>
+              <w:rPr>
+                <w:rFonts w:ascii="Cambria" w:hAnsi="Cambria"/>
+                <w:sz w:val="22"/>
+                <w:szCs w:val="22"/>
+              </w:rPr>
+              <w:t>видео</w:t>
+            </w:r>
+            <w:r>
+              <w:rPr>
+                <w:rFonts w:ascii="Cambria" w:hAnsi="Cambria"/>
+                <w:sz w:val="22"/>
+                <w:szCs w:val="22"/>
+              </w:rPr>
+              <w:t xml:space="preserve"> (2.0 Е1)</w:t>
+            </w:r>
+          </w:p>
+          <w:p>
+            <w:pPr>
+              <w:pStyle w:val="a4"/>
+              <w:rPr>
+                <w:rFonts w:ascii="Cambria" w:hAnsi="Cambria"/>
+                <w:sz w:val="22"/>
+                <w:szCs w:val="22"/>
+              </w:rPr>
+            </w:pPr>
+            <w:r>
+              <w:rPr>
+                <w:rFonts w:ascii="Cambria" w:hAnsi="Cambria"/>
+                <w:sz w:val="22"/>
+                <w:szCs w:val="22"/>
+              </w:rPr>
+              <w:t>7</w:t>
+            </w:r>
+            <w:r>
+              <w:rPr>
+                <w:rFonts w:ascii="Cambria" w:hAnsi="Cambria"/>
+                <w:sz w:val="22"/>
+                <w:szCs w:val="22"/>
+              </w:rPr>
+              <w:t xml:space="preserve">. Система сохраняет </w:t>
+            </w:r>
+            <w:r>
+              <w:rPr>
+                <w:rFonts w:ascii="Cambria" w:hAnsi="Cambria"/>
+                <w:sz w:val="22"/>
+                <w:szCs w:val="22"/>
+              </w:rPr>
+              <w:t xml:space="preserve">видео </w:t>
+            </w:r>
+            <w:r>
+              <w:rPr>
+                <w:rFonts w:ascii="Cambria" w:hAnsi="Cambria"/>
+                <w:sz w:val="22"/>
+                <w:szCs w:val="22"/>
+              </w:rPr>
+              <w:t xml:space="preserve">в БД </w:t>
+            </w:r>
+          </w:p>
+          <w:p>
+            <w:pPr>
+              <w:pStyle w:val="a4"/>
+              <w:rPr>
+                <w:rFonts w:ascii="Cambria" w:hAnsi="Cambria"/>
+                <w:sz w:val="22"/>
+                <w:szCs w:val="22"/>
+              </w:rPr>
+            </w:pPr>
+          </w:p>
+          <w:p>
+            <w:pPr>
+              <w:pStyle w:val="a4"/>
+              <w:numPr>
+                <w:ilvl w:val="0"/>
+                <w:numId w:val="49"/>
+              </w:numPr>
+              <w:rPr>
+                <w:rFonts w:ascii="Cambria" w:hAnsi="Cambria"/>
+                <w:sz w:val="22"/>
+                <w:szCs w:val="22"/>
+              </w:rPr>
+            </w:pPr>
+            <w:r>
+              <w:rPr>
+                <w:rFonts w:ascii="Cambria" w:hAnsi="Cambria"/>
+                <w:sz w:val="22"/>
+                <w:szCs w:val="22"/>
+              </w:rPr>
+              <w:t xml:space="preserve">Удаление </w:t>
+            </w:r>
+            <w:r>
+              <w:rPr>
+                <w:rFonts w:ascii="Cambria" w:hAnsi="Cambria"/>
+                <w:sz w:val="22"/>
+                <w:szCs w:val="22"/>
+              </w:rPr>
+              <w:t>видео</w:t>
+            </w:r>
+          </w:p>
+          <w:p>
+            <w:pPr>
+              <w:pStyle w:val="a4"/>
+              <w:rPr>
+                <w:rFonts w:ascii="Cambria" w:hAnsi="Cambria"/>
+                <w:sz w:val="22"/>
+                <w:szCs w:val="22"/>
+              </w:rPr>
+            </w:pPr>
+            <w:r>
+              <w:rPr>
+                <w:rFonts w:ascii="Cambria" w:hAnsi="Cambria"/>
+                <w:sz w:val="22"/>
+                <w:szCs w:val="22"/>
+              </w:rPr>
+              <w:t xml:space="preserve">1. </w:t>
+            </w:r>
+            <w:r>
+              <w:rPr>
+                <w:rFonts w:ascii="Cambria" w:hAnsi="Cambria"/>
+                <w:sz w:val="22"/>
+                <w:szCs w:val="22"/>
+              </w:rPr>
+              <w:t xml:space="preserve">Пользователь просматривает список своих </w:t>
+            </w:r>
+            <w:r>
+              <w:rPr>
+                <w:rFonts w:ascii="Cambria" w:hAnsi="Cambria"/>
+                <w:sz w:val="22"/>
+                <w:szCs w:val="22"/>
+              </w:rPr>
+              <w:t>видео</w:t>
+            </w:r>
+          </w:p>
+          <w:p>
+            <w:pPr>
+              <w:pStyle w:val="a4"/>
+              <w:rPr>
+                <w:rFonts w:ascii="Cambria" w:hAnsi="Cambria"/>
+                <w:sz w:val="22"/>
+                <w:szCs w:val="22"/>
+              </w:rPr>
+            </w:pPr>
+            <w:r>
+              <w:rPr>
+                <w:rFonts w:ascii="Cambria" w:hAnsi="Cambria"/>
+                <w:sz w:val="22"/>
+                <w:szCs w:val="22"/>
+              </w:rPr>
+              <w:t>2</w:t>
+            </w:r>
+            <w:r>
+              <w:rPr>
+                <w:rFonts w:ascii="Cambria" w:hAnsi="Cambria"/>
+                <w:sz w:val="22"/>
+                <w:szCs w:val="22"/>
+              </w:rPr>
+              <w:t xml:space="preserve">. </w:t>
+            </w:r>
+            <w:r>
+              <w:rPr>
+                <w:rFonts w:ascii="Cambria" w:hAnsi="Cambria"/>
+                <w:sz w:val="22"/>
+                <w:szCs w:val="22"/>
+              </w:rPr>
+              <w:t xml:space="preserve">Пользователь выбирает </w:t>
+            </w:r>
+            <w:r>
+              <w:rPr>
+                <w:rFonts w:ascii="Cambria" w:hAnsi="Cambria"/>
+                <w:sz w:val="22"/>
+                <w:szCs w:val="22"/>
+              </w:rPr>
+              <w:t xml:space="preserve">видео </w:t>
+            </w:r>
+            <w:r>
+              <w:rPr>
+                <w:rFonts w:ascii="Cambria" w:hAnsi="Cambria"/>
+                <w:sz w:val="22"/>
+                <w:szCs w:val="22"/>
+              </w:rPr>
+              <w:t>из списка</w:t>
+            </w:r>
+          </w:p>
+          <w:p>
+            <w:pPr>
+              <w:pStyle w:val="a4"/>
+              <w:rPr>
+                <w:rFonts w:ascii="Cambria" w:hAnsi="Cambria"/>
+                <w:sz w:val="22"/>
+                <w:szCs w:val="22"/>
+              </w:rPr>
+            </w:pPr>
+            <w:r>
+              <w:rPr>
+                <w:rFonts w:ascii="Cambria" w:hAnsi="Cambria"/>
+                <w:sz w:val="22"/>
+                <w:szCs w:val="22"/>
+              </w:rPr>
+              <w:t>3. Система отображает интерфейс просмотра</w:t>
+            </w:r>
+          </w:p>
+          <w:p>
+            <w:pPr>
+              <w:pStyle w:val="a4"/>
+              <w:rPr>
+                <w:rFonts w:ascii="Cambria" w:hAnsi="Cambria"/>
+                <w:sz w:val="22"/>
+                <w:szCs w:val="22"/>
+              </w:rPr>
+            </w:pPr>
+            <w:r>
+              <w:rPr>
+                <w:rFonts w:ascii="Cambria" w:hAnsi="Cambria"/>
+                <w:sz w:val="22"/>
+                <w:szCs w:val="22"/>
+              </w:rPr>
+              <w:t>4. Пользователь выбирает «Удалить» в верхней панели</w:t>
+            </w:r>
+          </w:p>
+          <w:p>
+            <w:pPr>
+              <w:pStyle w:val="a4"/>
+              <w:rPr>
+                <w:rFonts w:ascii="Cambria" w:hAnsi="Cambria"/>
+                <w:sz w:val="22"/>
+                <w:szCs w:val="22"/>
+              </w:rPr>
+            </w:pPr>
+            <w:r>
+              <w:rPr>
+                <w:rFonts w:ascii="Cambria" w:hAnsi="Cambria"/>
+                <w:sz w:val="22"/>
+                <w:szCs w:val="22"/>
+              </w:rPr>
+              <w:t>5. Система удаляет</w:t>
+            </w:r>
+            <w:r>
+              <w:rPr>
+                <w:rFonts w:ascii="Cambria" w:hAnsi="Cambria"/>
+                <w:sz w:val="22"/>
+                <w:szCs w:val="22"/>
+              </w:rPr>
+              <w:t xml:space="preserve"> данные о</w:t>
+            </w:r>
+            <w:r>
+              <w:rPr>
+                <w:rFonts w:ascii="Cambria" w:hAnsi="Cambria"/>
+                <w:sz w:val="22"/>
+                <w:szCs w:val="22"/>
+              </w:rPr>
+              <w:t xml:space="preserve"> </w:t>
+            </w:r>
+            <w:r>
+              <w:rPr>
+                <w:rFonts w:ascii="Cambria" w:hAnsi="Cambria"/>
+                <w:sz w:val="22"/>
+                <w:szCs w:val="22"/>
+              </w:rPr>
+              <w:t xml:space="preserve">видео </w:t>
+            </w:r>
+            <w:r>
+              <w:rPr>
+                <w:rFonts w:ascii="Cambria" w:hAnsi="Cambria"/>
+                <w:sz w:val="22"/>
+                <w:szCs w:val="22"/>
+              </w:rPr>
+              <w:t>из БД</w:t>
+            </w:r>
+            <w:r>
+              <w:rPr>
+                <w:rFonts w:ascii="Cambria" w:hAnsi="Cambria"/>
+                <w:sz w:val="22"/>
+                <w:szCs w:val="22"/>
+              </w:rPr>
+              <w:t>, видеофайл из хранилища</w:t>
+            </w:r>
+            <w:r>
+              <w:rPr>
+                <w:rFonts w:ascii="Cambria" w:hAnsi="Cambria"/>
+                <w:sz w:val="22"/>
+                <w:szCs w:val="22"/>
+              </w:rPr>
+              <w:t xml:space="preserve"> и отображает статус удаления</w:t>
+            </w:r>
+          </w:p>
+        </w:tc>
+      </w:tr>
+      <w:tr>
+        <w:trPr>
+          <w:trHeight w:val="1151"/>
+        </w:trPr>
+        <w:tc>
+          <w:tcPr>
+            <w:tcW w:w="2694" w:type="dxa"/>
+            <w:vAlign w:val="center"/>
+          </w:tcPr>
+          <w:p>
+            <w:pPr>
+              <w:pStyle w:val="a4"/>
+              <w:rPr>
+                <w:rFonts w:ascii="Cambria" w:hAnsi="Cambria"/>
+                <w:sz w:val="22"/>
+                <w:szCs w:val="22"/>
+              </w:rPr>
+            </w:pPr>
+            <w:r>
+              <w:rPr>
+                <w:rFonts w:ascii="Cambria" w:hAnsi="Cambria"/>
+                <w:sz w:val="22"/>
+                <w:szCs w:val="22"/>
+              </w:rPr>
+              <w:lastRenderedPageBreak/>
+              <w:t>Альтернативные потоки</w:t>
+            </w:r>
+          </w:p>
+        </w:tc>
+        <w:tc>
+          <w:tcPr>
+            <w:tcW w:w="6666" w:type="dxa"/>
+            <w:vAlign w:val="center"/>
+          </w:tcPr>
+          <w:p>
+            <w:pPr>
+              <w:pStyle w:val="a4"/>
+              <w:rPr>
+                <w:rFonts w:ascii="Cambria" w:hAnsi="Cambria"/>
+                <w:sz w:val="22"/>
+                <w:szCs w:val="22"/>
+              </w:rPr>
+            </w:pPr>
+            <w:r>
+              <w:rPr>
+                <w:rFonts w:ascii="Cambria" w:hAnsi="Cambria"/>
+                <w:sz w:val="22"/>
+                <w:szCs w:val="22"/>
+              </w:rPr>
+              <w:t>1.</w:t>
+            </w:r>
+            <w:r>
+              <w:rPr>
+                <w:rFonts w:ascii="Cambria" w:hAnsi="Cambria"/>
+                <w:sz w:val="22"/>
+                <w:szCs w:val="22"/>
+              </w:rPr>
+              <w:t>1</w:t>
+            </w:r>
+            <w:r>
+              <w:rPr>
+                <w:rFonts w:ascii="Cambria" w:hAnsi="Cambria"/>
+                <w:sz w:val="22"/>
+                <w:szCs w:val="22"/>
+              </w:rPr>
+              <w:t xml:space="preserve"> Воспроизвести видео</w:t>
+            </w:r>
+          </w:p>
+          <w:p>
+            <w:pPr>
+              <w:pStyle w:val="a4"/>
+              <w:rPr>
+                <w:rFonts w:ascii="Cambria" w:hAnsi="Cambria"/>
+                <w:sz w:val="22"/>
+                <w:szCs w:val="22"/>
+              </w:rPr>
+            </w:pPr>
+            <w:r>
+              <w:rPr>
+                <w:rFonts w:ascii="Cambria" w:hAnsi="Cambria"/>
+                <w:sz w:val="22"/>
+                <w:szCs w:val="22"/>
+              </w:rPr>
+              <w:t>1. Пользователь выбирает в верхней панели «Воспроизвести видео»</w:t>
+            </w:r>
+          </w:p>
+          <w:p>
+            <w:pPr>
+              <w:pStyle w:val="a4"/>
+              <w:rPr>
+                <w:rFonts w:ascii="Cambria" w:hAnsi="Cambria"/>
+                <w:sz w:val="22"/>
+                <w:szCs w:val="22"/>
+              </w:rPr>
+            </w:pPr>
+            <w:r>
+              <w:rPr>
+                <w:rFonts w:ascii="Cambria" w:hAnsi="Cambria"/>
+                <w:sz w:val="22"/>
+                <w:szCs w:val="22"/>
+              </w:rPr>
+              <w:t>2. Открывается страница просмотра видео</w:t>
+            </w:r>
+          </w:p>
+          <w:p>
+            <w:pPr>
+              <w:pStyle w:val="a4"/>
+              <w:rPr>
+                <w:rFonts w:ascii="Cambria" w:hAnsi="Cambria"/>
+                <w:sz w:val="22"/>
+                <w:szCs w:val="22"/>
+              </w:rPr>
+            </w:pPr>
+            <w:r>
+              <w:rPr>
+                <w:rFonts w:ascii="Cambria" w:hAnsi="Cambria"/>
+                <w:sz w:val="22"/>
+                <w:szCs w:val="22"/>
+              </w:rPr>
+              <w:t>3. Возврат к пункту 2 основного потока 1.0</w:t>
+            </w:r>
+          </w:p>
+          <w:p>
+            <w:pPr>
+              <w:pStyle w:val="a4"/>
+              <w:rPr>
+                <w:rFonts w:ascii="Cambria" w:hAnsi="Cambria"/>
+                <w:sz w:val="22"/>
+                <w:szCs w:val="22"/>
+              </w:rPr>
+            </w:pPr>
+          </w:p>
+          <w:p>
+            <w:pPr>
+              <w:pStyle w:val="a4"/>
+              <w:rPr>
+                <w:rFonts w:ascii="Cambria" w:hAnsi="Cambria"/>
+                <w:sz w:val="22"/>
+                <w:szCs w:val="22"/>
+              </w:rPr>
+            </w:pPr>
+            <w:r>
+              <w:rPr>
+                <w:rFonts w:ascii="Cambria" w:hAnsi="Cambria"/>
+                <w:sz w:val="22"/>
+                <w:szCs w:val="22"/>
+              </w:rPr>
+              <w:t>2.1 Создать короткую ссылку</w:t>
+            </w:r>
+          </w:p>
+          <w:p>
+            <w:pPr>
+              <w:pStyle w:val="a4"/>
+              <w:rPr>
+                <w:rFonts w:ascii="Cambria" w:hAnsi="Cambria"/>
+                <w:sz w:val="22"/>
+                <w:szCs w:val="22"/>
+              </w:rPr>
+            </w:pPr>
+            <w:r>
+              <w:rPr>
+                <w:rFonts w:ascii="Cambria" w:hAnsi="Cambria"/>
+                <w:sz w:val="22"/>
+                <w:szCs w:val="22"/>
+              </w:rPr>
+              <w:t>1. Пользователь нажимает на кнопку «Создать короткую ссылку»</w:t>
+            </w:r>
+          </w:p>
+          <w:p>
+            <w:pPr>
+              <w:pStyle w:val="a4"/>
+              <w:rPr>
+                <w:rFonts w:ascii="Cambria" w:hAnsi="Cambria"/>
+                <w:sz w:val="22"/>
+                <w:szCs w:val="22"/>
+              </w:rPr>
+            </w:pPr>
+            <w:r>
+              <w:rPr>
+                <w:rFonts w:ascii="Cambria" w:hAnsi="Cambria"/>
+                <w:sz w:val="22"/>
+                <w:szCs w:val="22"/>
+              </w:rPr>
+              <w:t>2. Открывается модальное окно с вводом текста, длиной до 10 символов (</w:t>
+            </w:r>
+            <w:r>
+              <w:rPr>
+                <w:rFonts w:ascii="Cambria" w:hAnsi="Cambria"/>
+                <w:sz w:val="22"/>
+                <w:szCs w:val="22"/>
+              </w:rPr>
+              <w:t xml:space="preserve">2.1 </w:t>
+            </w:r>
+            <w:r>
+              <w:rPr>
+                <w:rFonts w:ascii="Cambria" w:hAnsi="Cambria"/>
+                <w:sz w:val="22"/>
+                <w:szCs w:val="22"/>
+                <w:lang w:val="en-US"/>
+              </w:rPr>
+              <w:t>E</w:t>
+            </w:r>
+            <w:r>
+              <w:rPr>
+                <w:rFonts w:ascii="Cambria" w:hAnsi="Cambria"/>
+                <w:sz w:val="22"/>
+                <w:szCs w:val="22"/>
+              </w:rPr>
+              <w:t>1)</w:t>
+            </w:r>
+          </w:p>
+          <w:p>
+            <w:pPr>
+              <w:pStyle w:val="a4"/>
+              <w:rPr>
+                <w:rFonts w:ascii="Cambria" w:hAnsi="Cambria"/>
+                <w:sz w:val="22"/>
+                <w:szCs w:val="22"/>
+              </w:rPr>
+            </w:pPr>
+            <w:r>
+              <w:rPr>
+                <w:rFonts w:ascii="Cambria" w:hAnsi="Cambria"/>
+                <w:sz w:val="22"/>
+                <w:szCs w:val="22"/>
+              </w:rPr>
+              <w:t xml:space="preserve">3. Пользователь вводит желаемую ссылку, система производит проверку доступности </w:t>
+            </w:r>
+            <w:r>
+              <w:rPr>
+                <w:rFonts w:ascii="Cambria" w:hAnsi="Cambria"/>
+                <w:sz w:val="22"/>
+                <w:szCs w:val="22"/>
+              </w:rPr>
+              <w:t xml:space="preserve">(2.1 </w:t>
+            </w:r>
+            <w:r>
+              <w:rPr>
+                <w:rFonts w:ascii="Cambria" w:hAnsi="Cambria"/>
+                <w:sz w:val="22"/>
+                <w:szCs w:val="22"/>
+                <w:lang w:val="en-US"/>
+              </w:rPr>
+              <w:t>E</w:t>
+            </w:r>
+            <w:r>
+              <w:rPr>
+                <w:rFonts w:ascii="Cambria" w:hAnsi="Cambria"/>
+                <w:sz w:val="22"/>
+                <w:szCs w:val="22"/>
+              </w:rPr>
+              <w:t>2)</w:t>
+            </w:r>
+          </w:p>
+          <w:p>
+            <w:pPr>
+              <w:pStyle w:val="a4"/>
+              <w:rPr>
+                <w:rFonts w:ascii="Cambria" w:hAnsi="Cambria"/>
+                <w:sz w:val="22"/>
+                <w:szCs w:val="22"/>
+              </w:rPr>
+            </w:pPr>
+            <w:r>
+              <w:rPr>
+                <w:rFonts w:ascii="Cambria" w:hAnsi="Cambria"/>
+                <w:sz w:val="22"/>
+                <w:szCs w:val="22"/>
+              </w:rPr>
+              <w:t xml:space="preserve">4. </w:t>
+            </w:r>
+            <w:r>
+              <w:rPr>
+                <w:rFonts w:ascii="Cambria" w:hAnsi="Cambria"/>
+                <w:sz w:val="22"/>
+                <w:szCs w:val="22"/>
+              </w:rPr>
+              <w:t>Система присваивает видеофайлу новое имя</w:t>
+            </w:r>
+          </w:p>
+          <w:p>
+            <w:pPr>
+              <w:pStyle w:val="a4"/>
+              <w:rPr>
+                <w:rFonts w:ascii="Cambria" w:hAnsi="Cambria"/>
+                <w:sz w:val="22"/>
+                <w:szCs w:val="22"/>
+              </w:rPr>
+            </w:pPr>
+            <w:r>
+              <w:rPr>
+                <w:rFonts w:ascii="Cambria" w:hAnsi="Cambria"/>
+                <w:sz w:val="22"/>
+                <w:szCs w:val="22"/>
+              </w:rPr>
+              <w:t xml:space="preserve">5. Возврат к пункту </w:t>
+            </w:r>
+            <w:r>
+              <w:rPr>
+                <w:rFonts w:ascii="Cambria" w:hAnsi="Cambria"/>
+                <w:sz w:val="22"/>
+                <w:szCs w:val="22"/>
+              </w:rPr>
+              <w:t>5</w:t>
+            </w:r>
+            <w:bookmarkStart w:id="2" w:name="_GoBack"/>
+            <w:bookmarkEnd w:id="2"/>
+            <w:r>
+              <w:rPr>
+                <w:rFonts w:ascii="Cambria" w:hAnsi="Cambria"/>
+                <w:sz w:val="22"/>
+                <w:szCs w:val="22"/>
+              </w:rPr>
+              <w:t xml:space="preserve"> основного потока 2.0</w:t>
+            </w:r>
+          </w:p>
+        </w:tc>
+      </w:tr>
+      <w:tr>
+        <w:trPr>
+          <w:trHeight w:val="5039"/>
+        </w:trPr>
+        <w:tc>
+          <w:tcPr>
+            <w:tcW w:w="2694" w:type="dxa"/>
+            <w:vAlign w:val="center"/>
+          </w:tcPr>
+          <w:p>
+            <w:pPr>
+              <w:pStyle w:val="a4"/>
+              <w:rPr>
+                <w:rFonts w:ascii="Cambria" w:hAnsi="Cambria"/>
+                <w:sz w:val="22"/>
+                <w:szCs w:val="22"/>
+              </w:rPr>
+            </w:pPr>
+            <w:r>
+              <w:rPr>
+                <w:rFonts w:ascii="Cambria" w:hAnsi="Cambria"/>
+                <w:sz w:val="22"/>
+                <w:szCs w:val="22"/>
+              </w:rPr>
+              <w:t>Исключения</w:t>
+            </w:r>
+          </w:p>
+        </w:tc>
+        <w:tc>
+          <w:tcPr>
+            <w:tcW w:w="6666" w:type="dxa"/>
+            <w:vAlign w:val="center"/>
+          </w:tcPr>
+          <w:p>
+            <w:pPr>
+              <w:pStyle w:val="a4"/>
+              <w:numPr>
+                <w:ilvl w:val="0"/>
+                <w:numId w:val="41"/>
+              </w:numPr>
+              <w:rPr>
+                <w:rFonts w:ascii="Cambria" w:hAnsi="Cambria"/>
+                <w:sz w:val="22"/>
+                <w:szCs w:val="22"/>
+              </w:rPr>
+            </w:pPr>
+            <w:r>
+              <w:rPr>
+                <w:rFonts w:ascii="Cambria" w:hAnsi="Cambria"/>
+                <w:sz w:val="22"/>
+                <w:szCs w:val="22"/>
+              </w:rPr>
+              <w:t>Е1 Описание либо наименование видео не соответствуют ограничению системы</w:t>
+            </w:r>
+          </w:p>
+          <w:p>
+            <w:pPr>
+              <w:pStyle w:val="a4"/>
+              <w:rPr>
+                <w:rFonts w:ascii="Cambria" w:hAnsi="Cambria"/>
+                <w:sz w:val="22"/>
+                <w:szCs w:val="22"/>
+              </w:rPr>
+            </w:pPr>
+            <w:r>
+              <w:rPr>
+                <w:rFonts w:ascii="Cambria" w:hAnsi="Cambria"/>
+                <w:sz w:val="22"/>
+                <w:szCs w:val="22"/>
+              </w:rPr>
+              <w:t>1. Система сообщает пользователю о нарушении ограничений</w:t>
+            </w:r>
+          </w:p>
+          <w:p>
+            <w:pPr>
+              <w:pStyle w:val="a4"/>
+              <w:rPr>
+                <w:rFonts w:ascii="Cambria" w:hAnsi="Cambria"/>
+                <w:sz w:val="22"/>
+                <w:szCs w:val="22"/>
+              </w:rPr>
+            </w:pPr>
+            <w:r>
+              <w:rPr>
+                <w:rFonts w:ascii="Cambria" w:hAnsi="Cambria"/>
+                <w:sz w:val="22"/>
+                <w:szCs w:val="22"/>
+              </w:rPr>
+              <w:t xml:space="preserve">2. Возврат к пункту </w:t>
+            </w:r>
+            <w:r>
+              <w:rPr>
+                <w:rFonts w:ascii="Cambria" w:hAnsi="Cambria"/>
+                <w:sz w:val="22"/>
+                <w:szCs w:val="22"/>
+              </w:rPr>
+              <w:t>5</w:t>
+            </w:r>
+            <w:r>
+              <w:rPr>
+                <w:rFonts w:ascii="Cambria" w:hAnsi="Cambria"/>
+                <w:sz w:val="22"/>
+                <w:szCs w:val="22"/>
+              </w:rPr>
+              <w:t xml:space="preserve"> основного потока 2.0</w:t>
+            </w:r>
+          </w:p>
+          <w:p>
+            <w:pPr>
+              <w:pStyle w:val="a4"/>
+              <w:rPr>
+                <w:rFonts w:ascii="Cambria" w:hAnsi="Cambria"/>
+                <w:sz w:val="22"/>
+                <w:szCs w:val="22"/>
+              </w:rPr>
+            </w:pPr>
+          </w:p>
+          <w:p>
+            <w:pPr>
+              <w:pStyle w:val="a4"/>
+              <w:rPr>
+                <w:rFonts w:ascii="Cambria" w:hAnsi="Cambria"/>
+                <w:sz w:val="22"/>
+                <w:szCs w:val="22"/>
+              </w:rPr>
+            </w:pPr>
+            <w:r>
+              <w:rPr>
+                <w:rFonts w:ascii="Cambria" w:hAnsi="Cambria"/>
+                <w:sz w:val="22"/>
+                <w:szCs w:val="22"/>
+              </w:rPr>
+              <w:t>2.1</w:t>
+            </w:r>
+            <w:r>
+              <w:rPr>
+                <w:rFonts w:ascii="Cambria" w:hAnsi="Cambria"/>
+                <w:sz w:val="22"/>
+                <w:szCs w:val="22"/>
+              </w:rPr>
+              <w:t xml:space="preserve"> Е</w:t>
+            </w:r>
+            <w:r>
+              <w:rPr>
+                <w:rFonts w:ascii="Cambria" w:hAnsi="Cambria"/>
+                <w:sz w:val="22"/>
+                <w:szCs w:val="22"/>
+              </w:rPr>
+              <w:t>1</w:t>
+            </w:r>
+            <w:r>
+              <w:rPr>
+                <w:rFonts w:ascii="Cambria" w:hAnsi="Cambria"/>
+                <w:sz w:val="22"/>
+                <w:szCs w:val="22"/>
+              </w:rPr>
+              <w:t xml:space="preserve"> </w:t>
+            </w:r>
+            <w:r>
+              <w:rPr>
+                <w:rFonts w:ascii="Cambria" w:hAnsi="Cambria"/>
+                <w:sz w:val="22"/>
+                <w:szCs w:val="22"/>
+              </w:rPr>
+              <w:t>Выбранное короткое имя превышает максимальную длину</w:t>
+            </w:r>
+          </w:p>
+          <w:p>
+            <w:pPr>
+              <w:pStyle w:val="a4"/>
+              <w:rPr>
+                <w:rFonts w:ascii="Cambria" w:hAnsi="Cambria"/>
+                <w:sz w:val="22"/>
+                <w:szCs w:val="22"/>
+              </w:rPr>
+            </w:pPr>
+            <w:r>
+              <w:rPr>
+                <w:rFonts w:ascii="Cambria" w:hAnsi="Cambria"/>
+                <w:sz w:val="22"/>
+                <w:szCs w:val="22"/>
+              </w:rPr>
+              <w:t>1. Система сообщает пользователю о нарушении ограничений</w:t>
+            </w:r>
+          </w:p>
+          <w:p>
+            <w:pPr>
+              <w:pStyle w:val="a4"/>
+              <w:rPr>
+                <w:rFonts w:ascii="Cambria" w:hAnsi="Cambria"/>
+                <w:sz w:val="22"/>
+                <w:szCs w:val="22"/>
+              </w:rPr>
+            </w:pPr>
+            <w:r>
+              <w:rPr>
+                <w:rFonts w:ascii="Cambria" w:hAnsi="Cambria"/>
+                <w:sz w:val="22"/>
+                <w:szCs w:val="22"/>
+              </w:rPr>
+              <w:t xml:space="preserve">2. Возврат к пункту </w:t>
+            </w:r>
+            <w:r>
+              <w:rPr>
+                <w:rFonts w:ascii="Cambria" w:hAnsi="Cambria"/>
+                <w:sz w:val="22"/>
+                <w:szCs w:val="22"/>
+              </w:rPr>
+              <w:t>2</w:t>
+            </w:r>
+            <w:r>
+              <w:rPr>
+                <w:rFonts w:ascii="Cambria" w:hAnsi="Cambria"/>
+                <w:sz w:val="22"/>
+                <w:szCs w:val="22"/>
+              </w:rPr>
+              <w:t xml:space="preserve"> </w:t>
+            </w:r>
+            <w:r>
+              <w:rPr>
+                <w:rFonts w:ascii="Cambria" w:hAnsi="Cambria"/>
+                <w:sz w:val="22"/>
+                <w:szCs w:val="22"/>
+              </w:rPr>
+              <w:t xml:space="preserve">альтернативного </w:t>
+            </w:r>
+            <w:r>
+              <w:rPr>
+                <w:rFonts w:ascii="Cambria" w:hAnsi="Cambria"/>
+                <w:sz w:val="22"/>
+                <w:szCs w:val="22"/>
+              </w:rPr>
+              <w:t>потока 2.</w:t>
+            </w:r>
+            <w:r>
+              <w:rPr>
+                <w:rFonts w:ascii="Cambria" w:hAnsi="Cambria"/>
+                <w:sz w:val="22"/>
+                <w:szCs w:val="22"/>
+              </w:rPr>
+              <w:t>1</w:t>
+            </w:r>
+          </w:p>
+          <w:p>
+            <w:pPr>
+              <w:pStyle w:val="a4"/>
+              <w:rPr>
+                <w:rFonts w:ascii="Cambria" w:hAnsi="Cambria"/>
+                <w:sz w:val="22"/>
+                <w:szCs w:val="22"/>
+              </w:rPr>
+            </w:pPr>
+          </w:p>
+          <w:p>
+            <w:pPr>
+              <w:pStyle w:val="a4"/>
+              <w:rPr>
+                <w:rFonts w:ascii="Cambria" w:hAnsi="Cambria"/>
+                <w:sz w:val="22"/>
+                <w:szCs w:val="22"/>
+              </w:rPr>
+            </w:pPr>
+            <w:r>
+              <w:rPr>
+                <w:rFonts w:ascii="Cambria" w:hAnsi="Cambria"/>
+                <w:sz w:val="22"/>
+                <w:szCs w:val="22"/>
+              </w:rPr>
+              <w:t>2.</w:t>
+            </w:r>
+            <w:r>
+              <w:rPr>
+                <w:rFonts w:ascii="Cambria" w:hAnsi="Cambria"/>
+                <w:sz w:val="22"/>
+                <w:szCs w:val="22"/>
+              </w:rPr>
+              <w:t>1</w:t>
+            </w:r>
+            <w:r>
+              <w:rPr>
+                <w:rFonts w:ascii="Cambria" w:hAnsi="Cambria"/>
+                <w:sz w:val="22"/>
+                <w:szCs w:val="22"/>
+              </w:rPr>
+              <w:t xml:space="preserve"> </w:t>
+            </w:r>
+            <w:r>
+              <w:rPr>
+                <w:rFonts w:ascii="Cambria" w:hAnsi="Cambria"/>
+                <w:sz w:val="22"/>
+                <w:szCs w:val="22"/>
+              </w:rPr>
+              <w:t>Е</w:t>
+            </w:r>
+            <w:r>
+              <w:rPr>
+                <w:rFonts w:ascii="Cambria" w:hAnsi="Cambria"/>
+                <w:sz w:val="22"/>
+                <w:szCs w:val="22"/>
+              </w:rPr>
+              <w:t>2</w:t>
+            </w:r>
+            <w:r>
+              <w:rPr>
+                <w:rFonts w:ascii="Cambria" w:hAnsi="Cambria"/>
+                <w:sz w:val="22"/>
+                <w:szCs w:val="22"/>
+              </w:rPr>
+              <w:t xml:space="preserve"> </w:t>
+            </w:r>
+            <w:r>
+              <w:rPr>
+                <w:rFonts w:ascii="Cambria" w:hAnsi="Cambria"/>
+                <w:sz w:val="22"/>
+                <w:szCs w:val="22"/>
+              </w:rPr>
+              <w:t>Выбранное короткое имя уже занято</w:t>
+            </w:r>
+          </w:p>
+          <w:p>
+            <w:pPr>
+              <w:pStyle w:val="a4"/>
+              <w:rPr>
+                <w:rFonts w:ascii="Cambria" w:hAnsi="Cambria"/>
+                <w:sz w:val="22"/>
+                <w:szCs w:val="22"/>
+              </w:rPr>
+            </w:pPr>
+            <w:r>
+              <w:rPr>
+                <w:rFonts w:ascii="Cambria" w:hAnsi="Cambria"/>
+                <w:sz w:val="22"/>
+                <w:szCs w:val="22"/>
+              </w:rPr>
+              <w:t>1. Система сообщает пользователю о нарушении ограничений</w:t>
+            </w:r>
+          </w:p>
+          <w:p>
+            <w:pPr>
+              <w:pStyle w:val="a4"/>
+              <w:rPr>
+                <w:rFonts w:ascii="Cambria" w:hAnsi="Cambria"/>
+                <w:sz w:val="22"/>
+                <w:szCs w:val="22"/>
+              </w:rPr>
+            </w:pPr>
+            <w:r>
+              <w:rPr>
+                <w:rFonts w:ascii="Cambria" w:hAnsi="Cambria"/>
+                <w:sz w:val="22"/>
+                <w:szCs w:val="22"/>
+              </w:rPr>
+              <w:t>2. Система предлагает пользователю на выбор похожие свободные варианты (при наличии)</w:t>
+            </w:r>
+          </w:p>
+          <w:p>
+            <w:pPr>
+              <w:pStyle w:val="a4"/>
+              <w:rPr>
+                <w:rFonts w:ascii="Cambria" w:hAnsi="Cambria"/>
+                <w:sz w:val="22"/>
+                <w:szCs w:val="22"/>
+              </w:rPr>
+            </w:pPr>
+            <w:r>
+              <w:rPr>
+                <w:rFonts w:ascii="Cambria" w:hAnsi="Cambria"/>
+                <w:sz w:val="22"/>
+                <w:szCs w:val="22"/>
+              </w:rPr>
+              <w:t>3. Пользователь выбирает предложенный вариант либо принимает решение редактировать имя самостоятельно</w:t>
+            </w:r>
+          </w:p>
+          <w:p>
+            <w:pPr>
+              <w:pStyle w:val="a4"/>
+              <w:rPr>
+                <w:rFonts w:ascii="Cambria" w:hAnsi="Cambria"/>
+                <w:sz w:val="22"/>
+                <w:szCs w:val="22"/>
+              </w:rPr>
+            </w:pPr>
+            <w:r>
+              <w:rPr>
+                <w:rFonts w:ascii="Cambria" w:hAnsi="Cambria"/>
+                <w:sz w:val="22"/>
+                <w:szCs w:val="22"/>
+              </w:rPr>
+              <w:t>4. Возврат к пункту 2 альтернативного потока 2.1 либо переход к пункту 4 альтернативного потока 2.1</w:t>
+            </w:r>
+          </w:p>
+          <w:p>
+            <w:pPr>
+              <w:pStyle w:val="a4"/>
+              <w:rPr>
+                <w:rFonts w:ascii="Cambria" w:hAnsi="Cambria"/>
+                <w:sz w:val="22"/>
+                <w:szCs w:val="22"/>
+              </w:rPr>
+            </w:pPr>
+            <w:r>
+              <w:rPr>
+                <w:rFonts w:ascii="Cambria" w:hAnsi="Cambria"/>
+                <w:sz w:val="22"/>
+                <w:szCs w:val="22"/>
+              </w:rPr>
+              <w:t xml:space="preserve"> </w:t>
+            </w:r>
+          </w:p>
+        </w:tc>
+      </w:tr>
+      <w:tr>
+        <w:trPr>
+          <w:trHeight w:val="454"/>
+        </w:trPr>
+        <w:tc>
+          <w:tcPr>
+            <w:tcW w:w="2694" w:type="dxa"/>
+            <w:vAlign w:val="center"/>
+          </w:tcPr>
+          <w:p>
+            <w:pPr>
+              <w:pStyle w:val="a4"/>
+              <w:rPr>
+                <w:rFonts w:ascii="Cambria" w:hAnsi="Cambria"/>
+                <w:sz w:val="22"/>
+                <w:szCs w:val="22"/>
+              </w:rPr>
+            </w:pPr>
+            <w:r>
+              <w:rPr>
+                <w:rFonts w:ascii="Cambria" w:hAnsi="Cambria"/>
+                <w:sz w:val="22"/>
+                <w:szCs w:val="22"/>
+              </w:rPr>
+              <w:t>Бизнес-правила</w:t>
+            </w:r>
+          </w:p>
+        </w:tc>
+        <w:tc>
+          <w:tcPr>
+            <w:tcW w:w="6666" w:type="dxa"/>
+            <w:vAlign w:val="center"/>
+          </w:tcPr>
+          <w:p>
+            <w:pPr>
+              <w:pStyle w:val="a4"/>
+              <w:rPr>
+                <w:rFonts w:ascii="Cambria" w:hAnsi="Cambria"/>
+                <w:sz w:val="22"/>
+                <w:szCs w:val="22"/>
+              </w:rPr>
+            </w:pPr>
+            <w:r>
+              <w:rPr>
+                <w:rFonts w:ascii="Cambria" w:hAnsi="Cambria"/>
+                <w:sz w:val="22"/>
+                <w:szCs w:val="22"/>
+              </w:rPr>
+              <w:t>(в рамках данной работы не заданы)</w:t>
+            </w:r>
+          </w:p>
+        </w:tc>
+      </w:tr>
+      <w:tr>
+        <w:trPr>
+          <w:trHeight w:val="454"/>
+        </w:trPr>
+        <w:tc>
+          <w:tcPr>
+            <w:tcW w:w="2694" w:type="dxa"/>
+            <w:vAlign w:val="center"/>
+          </w:tcPr>
+          <w:p>
+            <w:pPr>
+              <w:pStyle w:val="a4"/>
+              <w:rPr>
+                <w:rFonts w:ascii="Cambria" w:hAnsi="Cambria"/>
+                <w:sz w:val="22"/>
+                <w:szCs w:val="22"/>
+              </w:rPr>
+            </w:pPr>
+            <w:r>
+              <w:rPr>
+                <w:rFonts w:ascii="Cambria" w:hAnsi="Cambria"/>
+                <w:sz w:val="22"/>
+                <w:szCs w:val="22"/>
+              </w:rPr>
+              <w:t>Другая информация</w:t>
+            </w:r>
+          </w:p>
+        </w:tc>
+        <w:tc>
+          <w:tcPr>
+            <w:tcW w:w="6666" w:type="dxa"/>
+            <w:vAlign w:val="center"/>
+          </w:tcPr>
+          <w:p>
+            <w:pPr>
+              <w:pStyle w:val="a4"/>
+              <w:rPr>
+                <w:rFonts w:ascii="Cambria" w:hAnsi="Cambria"/>
+                <w:sz w:val="22"/>
+                <w:szCs w:val="22"/>
+              </w:rPr>
+            </w:pPr>
+            <w:r>
+              <w:rPr>
+                <w:rFonts w:ascii="Cambria" w:hAnsi="Cambria"/>
+              </w:rPr>
+              <w:t>—</w:t>
+            </w:r>
+          </w:p>
+        </w:tc>
+      </w:tr>
+      <w:tr>
+        <w:trPr>
+          <w:trHeight w:val="454"/>
+        </w:trPr>
+        <w:tc>
+          <w:tcPr>
+            <w:tcW w:w="2694" w:type="dxa"/>
+            <w:vAlign w:val="center"/>
+          </w:tcPr>
+          <w:p>
+            <w:pPr>
+              <w:pStyle w:val="a4"/>
+              <w:rPr>
+                <w:rFonts w:ascii="Cambria" w:hAnsi="Cambria"/>
+                <w:sz w:val="22"/>
+                <w:szCs w:val="22"/>
+              </w:rPr>
+            </w:pPr>
+            <w:r>
+              <w:rPr>
+                <w:rFonts w:ascii="Cambria" w:hAnsi="Cambria"/>
+                <w:sz w:val="22"/>
+                <w:szCs w:val="22"/>
+              </w:rPr>
+              <w:t>Предположения</w:t>
+            </w:r>
+          </w:p>
+        </w:tc>
+        <w:tc>
+          <w:tcPr>
+            <w:tcW w:w="6666" w:type="dxa"/>
+            <w:vAlign w:val="center"/>
+          </w:tcPr>
+          <w:p>
+            <w:pPr>
+              <w:pStyle w:val="a4"/>
+              <w:rPr>
+                <w:rFonts w:ascii="Cambria" w:hAnsi="Cambria"/>
+                <w:sz w:val="22"/>
+                <w:szCs w:val="22"/>
+              </w:rPr>
+            </w:pPr>
+            <w:r>
+              <w:rPr>
+                <w:rFonts w:ascii="Cambria" w:hAnsi="Cambria"/>
+              </w:rPr>
+              <w:t>—</w:t>
+            </w:r>
+          </w:p>
+        </w:tc>
+      </w:tr>
+    </w:tbl>
+    <w:p>
+      <w:pPr>
+        <w:pStyle w:val="a4"/>
+        <w:spacing w:line="360" w:lineRule="auto"/>
+      </w:pPr>
+    </w:p>
+    <w:p>
+      <w:pPr>
         <w:pStyle w:val="a"/>
         <w:numPr>
           <w:ilvl w:val="0"/>
@@ -5131,8 +7661,18 @@
         <w:spacing w:line="276" w:lineRule="auto"/>
         <w:jc w:val="center"/>
       </w:pPr>
-      <w:r>
-        <w:lastRenderedPageBreak/>
+    </w:p>
+    <w:p>
+      <w:pPr>
+        <w:pStyle w:val="a"/>
+        <w:numPr>
+          <w:ilvl w:val="0"/>
+          <w:numId w:val="0"/>
+        </w:numPr>
+        <w:spacing w:line="276" w:lineRule="auto"/>
+        <w:jc w:val="center"/>
+      </w:pPr>
+      <w:r>
         <w:t>ЗАКЛЮЧЕНИЕ</w:t>
       </w:r>
     </w:p>
@@ -5273,6 +7813,7 @@
         <w:jc w:val="both"/>
       </w:pPr>
       <w:r>
+        <w:lastRenderedPageBreak/>
         <w:t xml:space="preserve"> </w:t>
       </w:r>
     </w:p>
@@ -5392,6 +7933,21 @@
     <w:p>
       <w:pPr>
         <w:pStyle w:val="a4"/>
+        <w:numPr>
+          <w:ilvl w:val="6"/>
+          <w:numId w:val="39"/>
+        </w:numPr>
+        <w:spacing w:line="276" w:lineRule="auto"/>
+        <w:ind w:left="993" w:hanging="284"/>
+        <w:jc w:val="both"/>
+      </w:pPr>
+      <w:r>
+        <w:t>Управление видео на канале</w:t>
+      </w:r>
+    </w:p>
+    <w:p>
+      <w:pPr>
+        <w:pStyle w:val="a4"/>
         <w:spacing w:line="276" w:lineRule="auto"/>
         <w:ind w:firstLine="708"/>
         <w:jc w:val="both"/>
@@ -5529,23 +8085,7 @@
         <w:ind w:left="426" w:hanging="426"/>
       </w:pPr>
       <w:r>
-        <w:t xml:space="preserve">Буч Г. Введение в UML от создателей языка / </w:t>
-      </w:r>
-      <w:proofErr w:type="spellStart"/>
-      <w:r>
-        <w:t>Грэди</w:t>
-      </w:r>
-      <w:proofErr w:type="spellEnd"/>
-      <w:r>
-        <w:t xml:space="preserve"> Буч, Джеймс </w:t>
-      </w:r>
-      <w:proofErr w:type="spellStart"/>
-      <w:r>
-        <w:t>Рамбо</w:t>
-      </w:r>
-      <w:proofErr w:type="spellEnd"/>
-      <w:r>
-        <w:t xml:space="preserve">, Айвар Якобсон: пер. с англ. </w:t>
+        <w:t xml:space="preserve">Буч Г. Введение в UML от создателей языка / Грэди Буч, Джеймс Рамбо, Айвар Якобсон: пер. с англ. </w:t>
       </w:r>
       <w:r>
         <w:t>—</w:t>
@@ -5579,13 +8119,8 @@
         <w:spacing w:line="276" w:lineRule="auto"/>
         <w:ind w:left="426" w:hanging="426"/>
       </w:pPr>
-      <w:proofErr w:type="spellStart"/>
-      <w:r>
-        <w:t>Ларман</w:t>
-      </w:r>
-      <w:proofErr w:type="spellEnd"/>
-      <w:r>
-        <w:t xml:space="preserve"> К. Применение UML 2.0 и шаблонов проектирования. Введение в объектно-ориентированный анализ, проектирование и итеративную разработку: пер. с англ. </w:t>
+      <w:r>
+        <w:t xml:space="preserve">Ларман К. Применение UML 2.0 и шаблонов проектирования. Введение в объектно-ориентированный анализ, проектирование и итеративную разработку: пер. с англ. </w:t>
       </w:r>
       <w:r>
         <w:t>—</w:t>
@@ -5652,14 +8187,12 @@
       <w:r>
         <w:t xml:space="preserve"> [Электронный ресурс]. — </w:t>
       </w:r>
-      <w:proofErr w:type="spellStart"/>
       <w:r>
         <w:rPr>
           <w:lang w:val="en-US"/>
         </w:rPr>
         <w:t>uml</w:t>
       </w:r>
-      <w:proofErr w:type="spellEnd"/>
       <w:r>
         <w:t>-</w:t>
       </w:r>
@@ -5731,7 +8264,6 @@
           </w:rPr>
           <w:t>.</w:t>
         </w:r>
-        <w:proofErr w:type="spellStart"/>
         <w:r>
           <w:rPr>
             <w:rStyle w:val="ad"/>
@@ -5741,7 +8273,6 @@
           </w:rPr>
           <w:t>uml</w:t>
         </w:r>
-        <w:proofErr w:type="spellEnd"/>
         <w:r>
           <w:rPr>
             <w:rStyle w:val="ad"/>
@@ -7438,6 +9969,119 @@
     </w:lvl>
   </w:abstractNum>
   <w:abstractNum w:abstractNumId="10" w15:restartNumberingAfterBreak="0">
+    <w:nsid w:val="2E6D5A1B"/>
+    <w:multiLevelType w:val="multilevel"/>
+    <w:tmpl w:val="29B09804"/>
+    <w:lvl w:ilvl="0">
+      <w:start w:val="1"/>
+      <w:numFmt w:val="decimal"/>
+      <w:lvlText w:val="%1.0"/>
+      <w:lvlJc w:val="left"/>
+      <w:pPr>
+        <w:ind w:left="360" w:hanging="360"/>
+      </w:pPr>
+      <w:rPr>
+        <w:rFonts w:hint="default"/>
+      </w:rPr>
+    </w:lvl>
+    <w:lvl w:ilvl="1">
+      <w:start w:val="1"/>
+      <w:numFmt w:val="decimal"/>
+      <w:lvlText w:val="%1.%2"/>
+      <w:lvlJc w:val="left"/>
+      <w:pPr>
+        <w:ind w:left="1068" w:hanging="360"/>
+      </w:pPr>
+      <w:rPr>
+        <w:rFonts w:hint="default"/>
+      </w:rPr>
+    </w:lvl>
+    <w:lvl w:ilvl="2">
+      <w:start w:val="1"/>
+      <w:numFmt w:val="decimal"/>
+      <w:lvlText w:val="%1.%2.%3"/>
+      <w:lvlJc w:val="left"/>
+      <w:pPr>
+        <w:ind w:left="2136" w:hanging="720"/>
+      </w:pPr>
+      <w:rPr>
+        <w:rFonts w:hint="default"/>
+      </w:rPr>
+    </w:lvl>
+    <w:lvl w:ilvl="3">
+      <w:start w:val="1"/>
+      <w:numFmt w:val="decimal"/>
+      <w:lvlText w:val="%1.%2.%3.%4"/>
+      <w:lvlJc w:val="left"/>
+      <w:pPr>
+        <w:ind w:left="2844" w:hanging="720"/>
+      </w:pPr>
+      <w:rPr>
+        <w:rFonts w:hint="default"/>
+      </w:rPr>
+    </w:lvl>
+    <w:lvl w:ilvl="4">
+      <w:start w:val="1"/>
+      <w:numFmt w:val="decimal"/>
+      <w:lvlText w:val="%1.%2.%3.%4.%5"/>
+      <w:lvlJc w:val="left"/>
+      <w:pPr>
+        <w:ind w:left="3912" w:hanging="1080"/>
+      </w:pPr>
+      <w:rPr>
+        <w:rFonts w:hint="default"/>
+      </w:rPr>
+    </w:lvl>
+    <w:lvl w:ilvl="5">
+      <w:start w:val="1"/>
+      <w:numFmt w:val="decimal"/>
+      <w:lvlText w:val="%1.%2.%3.%4.%5.%6"/>
+      <w:lvlJc w:val="left"/>
+      <w:pPr>
+        <w:ind w:left="4620" w:hanging="1080"/>
+      </w:pPr>
+      <w:rPr>
+        <w:rFonts w:hint="default"/>
+      </w:rPr>
+    </w:lvl>
+    <w:lvl w:ilvl="6">
+      <w:start w:val="1"/>
+      <w:numFmt w:val="decimal"/>
+      <w:lvlText w:val="%1.%2.%3.%4.%5.%6.%7"/>
+      <w:lvlJc w:val="left"/>
+      <w:pPr>
+        <w:ind w:left="5688" w:hanging="1440"/>
+      </w:pPr>
+      <w:rPr>
+        <w:rFonts w:hint="default"/>
+      </w:rPr>
+    </w:lvl>
+    <w:lvl w:ilvl="7">
+      <w:start w:val="1"/>
+      <w:numFmt w:val="decimal"/>
+      <w:lvlText w:val="%1.%2.%3.%4.%5.%6.%7.%8"/>
+      <w:lvlJc w:val="left"/>
+      <w:pPr>
+        <w:ind w:left="6396" w:hanging="1440"/>
+      </w:pPr>
+      <w:rPr>
+        <w:rFonts w:hint="default"/>
+      </w:rPr>
+    </w:lvl>
+    <w:lvl w:ilvl="8">
+      <w:start w:val="1"/>
+      <w:numFmt w:val="decimal"/>
+      <w:lvlText w:val="%1.%2.%3.%4.%5.%6.%7.%8.%9"/>
+      <w:lvlJc w:val="left"/>
+      <w:pPr>
+        <w:ind w:left="7464" w:hanging="1800"/>
+      </w:pPr>
+      <w:rPr>
+        <w:rFonts w:hint="default"/>
+      </w:rPr>
+    </w:lvl>
+  </w:abstractNum>
+  <w:abstractNum w:abstractNumId="11" w15:restartNumberingAfterBreak="0">
     <w:nsid w:val="32AA5825"/>
     <w:multiLevelType w:val="hybridMultilevel"/>
     <w:tmpl w:val="5FD4CA04"/>
@@ -7550,7 +10194,7 @@
       </w:rPr>
     </w:lvl>
   </w:abstractNum>
-  <w:abstractNum w:abstractNumId="11" w15:restartNumberingAfterBreak="0">
+  <w:abstractNum w:abstractNumId="12" w15:restartNumberingAfterBreak="0">
     <w:nsid w:val="370A30FA"/>
     <w:multiLevelType w:val="hybridMultilevel"/>
     <w:tmpl w:val="DEC60236"/>
@@ -7639,7 +10283,7 @@
       </w:pPr>
     </w:lvl>
   </w:abstractNum>
-  <w:abstractNum w:abstractNumId="12" w15:restartNumberingAfterBreak="0">
+  <w:abstractNum w:abstractNumId="13" w15:restartNumberingAfterBreak="0">
     <w:nsid w:val="3CCA4B9B"/>
     <w:multiLevelType w:val="multilevel"/>
     <w:tmpl w:val="5A4C7938"/>
@@ -7752,7 +10396,7 @@
       </w:rPr>
     </w:lvl>
   </w:abstractNum>
-  <w:abstractNum w:abstractNumId="13" w15:restartNumberingAfterBreak="0">
+  <w:abstractNum w:abstractNumId="14" w15:restartNumberingAfterBreak="0">
     <w:nsid w:val="4150684E"/>
     <w:multiLevelType w:val="multilevel"/>
     <w:tmpl w:val="ED72DDC4"/>
@@ -7874,7 +10518,7 @@
       </w:rPr>
     </w:lvl>
   </w:abstractNum>
-  <w:abstractNum w:abstractNumId="14" w15:restartNumberingAfterBreak="0">
+  <w:abstractNum w:abstractNumId="15" w15:restartNumberingAfterBreak="0">
     <w:nsid w:val="44A24270"/>
     <w:multiLevelType w:val="hybridMultilevel"/>
     <w:tmpl w:val="DB6A1B82"/>
@@ -7963,7 +10607,7 @@
       </w:pPr>
     </w:lvl>
   </w:abstractNum>
-  <w:abstractNum w:abstractNumId="15" w15:restartNumberingAfterBreak="0">
+  <w:abstractNum w:abstractNumId="16" w15:restartNumberingAfterBreak="0">
     <w:nsid w:val="453C482B"/>
     <w:multiLevelType w:val="hybridMultilevel"/>
     <w:tmpl w:val="252EA9B8"/>
@@ -8052,7 +10696,7 @@
       </w:pPr>
     </w:lvl>
   </w:abstractNum>
-  <w:abstractNum w:abstractNumId="16" w15:restartNumberingAfterBreak="0">
+  <w:abstractNum w:abstractNumId="17" w15:restartNumberingAfterBreak="0">
     <w:nsid w:val="475B34AE"/>
     <w:multiLevelType w:val="hybridMultilevel"/>
     <w:tmpl w:val="9A342250"/>
@@ -8143,7 +10787,7 @@
       </w:pPr>
     </w:lvl>
   </w:abstractNum>
-  <w:abstractNum w:abstractNumId="17" w15:restartNumberingAfterBreak="0">
+  <w:abstractNum w:abstractNumId="18" w15:restartNumberingAfterBreak="0">
     <w:nsid w:val="50EA63B6"/>
     <w:multiLevelType w:val="multilevel"/>
     <w:tmpl w:val="FC108E02"/>
@@ -8256,7 +10900,7 @@
       </w:rPr>
     </w:lvl>
   </w:abstractNum>
-  <w:abstractNum w:abstractNumId="18" w15:restartNumberingAfterBreak="0">
+  <w:abstractNum w:abstractNumId="19" w15:restartNumberingAfterBreak="0">
     <w:nsid w:val="51B30928"/>
     <w:multiLevelType w:val="hybridMultilevel"/>
     <w:tmpl w:val="F66628B0"/>
@@ -8342,7 +10986,7 @@
       </w:pPr>
     </w:lvl>
   </w:abstractNum>
-  <w:abstractNum w:abstractNumId="19" w15:restartNumberingAfterBreak="0">
+  <w:abstractNum w:abstractNumId="20" w15:restartNumberingAfterBreak="0">
     <w:nsid w:val="53D85C5F"/>
     <w:multiLevelType w:val="hybridMultilevel"/>
     <w:tmpl w:val="0562B92C"/>
@@ -8431,7 +11075,7 @@
       </w:pPr>
     </w:lvl>
   </w:abstractNum>
-  <w:abstractNum w:abstractNumId="20" w15:restartNumberingAfterBreak="0">
+  <w:abstractNum w:abstractNumId="21" w15:restartNumberingAfterBreak="0">
     <w:nsid w:val="54C0217E"/>
     <w:multiLevelType w:val="hybridMultilevel"/>
     <w:tmpl w:val="2C44945C"/>
@@ -8520,7 +11164,7 @@
       </w:pPr>
     </w:lvl>
   </w:abstractNum>
-  <w:abstractNum w:abstractNumId="21" w15:restartNumberingAfterBreak="0">
+  <w:abstractNum w:abstractNumId="22" w15:restartNumberingAfterBreak="0">
     <w:nsid w:val="559467C8"/>
     <w:multiLevelType w:val="multilevel"/>
     <w:tmpl w:val="ED72DDC4"/>
@@ -8641,7 +11285,7 @@
       </w:rPr>
     </w:lvl>
   </w:abstractNum>
-  <w:abstractNum w:abstractNumId="22" w15:restartNumberingAfterBreak="0">
+  <w:abstractNum w:abstractNumId="23" w15:restartNumberingAfterBreak="0">
     <w:nsid w:val="56525237"/>
     <w:multiLevelType w:val="hybridMultilevel"/>
     <w:tmpl w:val="AA46B7AE"/>
@@ -8754,7 +11398,7 @@
       </w:rPr>
     </w:lvl>
   </w:abstractNum>
-  <w:abstractNum w:abstractNumId="23" w15:restartNumberingAfterBreak="0">
+  <w:abstractNum w:abstractNumId="24" w15:restartNumberingAfterBreak="0">
     <w:nsid w:val="5B063E26"/>
     <w:multiLevelType w:val="hybridMultilevel"/>
     <w:tmpl w:val="04940070"/>
@@ -8867,7 +11511,96 @@
       </w:rPr>
     </w:lvl>
   </w:abstractNum>
-  <w:abstractNum w:abstractNumId="24" w15:restartNumberingAfterBreak="0">
+  <w:abstractNum w:abstractNumId="25" w15:restartNumberingAfterBreak="0">
+    <w:nsid w:val="5BAF0C87"/>
+    <w:multiLevelType w:val="hybridMultilevel"/>
+    <w:tmpl w:val="27DCACF0"/>
+    <w:lvl w:ilvl="0" w:tplc="0419000F">
+      <w:start w:val="1"/>
+      <w:numFmt w:val="decimal"/>
+      <w:lvlText w:val="%1."/>
+      <w:lvlJc w:val="left"/>
+      <w:pPr>
+        <w:ind w:left="720" w:hanging="360"/>
+      </w:pPr>
+      <w:rPr>
+        <w:rFonts w:hint="default"/>
+      </w:rPr>
+    </w:lvl>
+    <w:lvl w:ilvl="1" w:tplc="04190019" w:tentative="1">
+      <w:start w:val="1"/>
+      <w:numFmt w:val="lowerLetter"/>
+      <w:lvlText w:val="%2."/>
+      <w:lvlJc w:val="left"/>
+      <w:pPr>
+        <w:ind w:left="1440" w:hanging="360"/>
+      </w:pPr>
+    </w:lvl>
+    <w:lvl w:ilvl="2" w:tplc="0419001B" w:tentative="1">
+      <w:start w:val="1"/>
+      <w:numFmt w:val="lowerRoman"/>
+      <w:lvlText w:val="%3."/>
+      <w:lvlJc w:val="right"/>
+      <w:pPr>
+        <w:ind w:left="2160" w:hanging="180"/>
+      </w:pPr>
+    </w:lvl>
+    <w:lvl w:ilvl="3" w:tplc="0419000F" w:tentative="1">
+      <w:start w:val="1"/>
+      <w:numFmt w:val="decimal"/>
+      <w:lvlText w:val="%4."/>
+      <w:lvlJc w:val="left"/>
+      <w:pPr>
+        <w:ind w:left="2880" w:hanging="360"/>
+      </w:pPr>
+    </w:lvl>
+    <w:lvl w:ilvl="4" w:tplc="04190019" w:tentative="1">
+      <w:start w:val="1"/>
+      <w:numFmt w:val="lowerLetter"/>
+      <w:lvlText w:val="%5."/>
+      <w:lvlJc w:val="left"/>
+      <w:pPr>
+        <w:ind w:left="3600" w:hanging="360"/>
+      </w:pPr>
+    </w:lvl>
+    <w:lvl w:ilvl="5" w:tplc="0419001B" w:tentative="1">
+      <w:start w:val="1"/>
+      <w:numFmt w:val="lowerRoman"/>
+      <w:lvlText w:val="%6."/>
+      <w:lvlJc w:val="right"/>
+      <w:pPr>
+        <w:ind w:left="4320" w:hanging="180"/>
+      </w:pPr>
+    </w:lvl>
+    <w:lvl w:ilvl="6" w:tplc="0419000F" w:tentative="1">
+      <w:start w:val="1"/>
+      <w:numFmt w:val="decimal"/>
+      <w:lvlText w:val="%7."/>
+      <w:lvlJc w:val="left"/>
+      <w:pPr>
+        <w:ind w:left="5040" w:hanging="360"/>
+      </w:pPr>
+    </w:lvl>
+    <w:lvl w:ilvl="7" w:tplc="04190019" w:tentative="1">
+      <w:start w:val="1"/>
+      <w:numFmt w:val="lowerLetter"/>
+      <w:lvlText w:val="%8."/>
+      <w:lvlJc w:val="left"/>
+      <w:pPr>
+        <w:ind w:left="5760" w:hanging="360"/>
+      </w:pPr>
+    </w:lvl>
+    <w:lvl w:ilvl="8" w:tplc="0419001B" w:tentative="1">
+      <w:start w:val="1"/>
+      <w:numFmt w:val="lowerRoman"/>
+      <w:lvlText w:val="%9."/>
+      <w:lvlJc w:val="right"/>
+      <w:pPr>
+        <w:ind w:left="6480" w:hanging="180"/>
+      </w:pPr>
+    </w:lvl>
+  </w:abstractNum>
+  <w:abstractNum w:abstractNumId="26" w15:restartNumberingAfterBreak="0">
     <w:nsid w:val="62867232"/>
     <w:multiLevelType w:val="hybridMultilevel"/>
     <w:tmpl w:val="6A7A5A70"/>
@@ -8956,7 +11689,7 @@
       </w:pPr>
     </w:lvl>
   </w:abstractNum>
-  <w:abstractNum w:abstractNumId="25" w15:restartNumberingAfterBreak="0">
+  <w:abstractNum w:abstractNumId="27" w15:restartNumberingAfterBreak="0">
     <w:nsid w:val="64A25F6B"/>
     <w:multiLevelType w:val="hybridMultilevel"/>
     <w:tmpl w:val="0D6416FE"/>
@@ -9045,7 +11778,7 @@
       </w:pPr>
     </w:lvl>
   </w:abstractNum>
-  <w:abstractNum w:abstractNumId="26" w15:restartNumberingAfterBreak="0">
+  <w:abstractNum w:abstractNumId="28" w15:restartNumberingAfterBreak="0">
     <w:nsid w:val="67741656"/>
     <w:multiLevelType w:val="multilevel"/>
     <w:tmpl w:val="4B544A6E"/>
@@ -9158,7 +11891,7 @@
       </w:rPr>
     </w:lvl>
   </w:abstractNum>
-  <w:abstractNum w:abstractNumId="27" w15:restartNumberingAfterBreak="0">
+  <w:abstractNum w:abstractNumId="29" w15:restartNumberingAfterBreak="0">
     <w:nsid w:val="67991C38"/>
     <w:multiLevelType w:val="hybridMultilevel"/>
     <w:tmpl w:val="5FC6A468"/>
@@ -9247,7 +11980,7 @@
       </w:pPr>
     </w:lvl>
   </w:abstractNum>
-  <w:abstractNum w:abstractNumId="28" w15:restartNumberingAfterBreak="0">
+  <w:abstractNum w:abstractNumId="30" w15:restartNumberingAfterBreak="0">
     <w:nsid w:val="71523024"/>
     <w:multiLevelType w:val="hybridMultilevel"/>
     <w:tmpl w:val="3AA41C10"/>
@@ -9336,7 +12069,7 @@
       </w:pPr>
     </w:lvl>
   </w:abstractNum>
-  <w:abstractNum w:abstractNumId="29" w15:restartNumberingAfterBreak="0">
+  <w:abstractNum w:abstractNumId="31" w15:restartNumberingAfterBreak="0">
     <w:nsid w:val="72DD61DC"/>
     <w:multiLevelType w:val="multilevel"/>
     <w:tmpl w:val="E04ECD60"/>
@@ -9449,7 +12182,7 @@
       </w:rPr>
     </w:lvl>
   </w:abstractNum>
-  <w:abstractNum w:abstractNumId="30" w15:restartNumberingAfterBreak="0">
+  <w:abstractNum w:abstractNumId="32" w15:restartNumberingAfterBreak="0">
     <w:nsid w:val="739E4128"/>
     <w:multiLevelType w:val="hybridMultilevel"/>
     <w:tmpl w:val="28EC547C"/>
@@ -9538,7 +12271,7 @@
       </w:pPr>
     </w:lvl>
   </w:abstractNum>
-  <w:abstractNum w:abstractNumId="31" w15:restartNumberingAfterBreak="0">
+  <w:abstractNum w:abstractNumId="33" w15:restartNumberingAfterBreak="0">
     <w:nsid w:val="79882B15"/>
     <w:multiLevelType w:val="hybridMultilevel"/>
     <w:tmpl w:val="0562B92C"/>
@@ -9627,7 +12360,7 @@
       </w:pPr>
     </w:lvl>
   </w:abstractNum>
-  <w:abstractNum w:abstractNumId="32" w15:restartNumberingAfterBreak="0">
+  <w:abstractNum w:abstractNumId="34" w15:restartNumberingAfterBreak="0">
     <w:nsid w:val="79B574B2"/>
     <w:multiLevelType w:val="hybridMultilevel"/>
     <w:tmpl w:val="46964B6E"/>
@@ -9740,7 +12473,7 @@
       </w:rPr>
     </w:lvl>
   </w:abstractNum>
-  <w:abstractNum w:abstractNumId="33" w15:restartNumberingAfterBreak="0">
+  <w:abstractNum w:abstractNumId="35" w15:restartNumberingAfterBreak="0">
     <w:nsid w:val="7E8D4B0D"/>
     <w:multiLevelType w:val="hybridMultilevel"/>
     <w:tmpl w:val="F298696A"/>
@@ -9833,22 +12566,22 @@
     <w:abstractNumId w:val="0"/>
   </w:num>
   <w:num w:numId="2">
-    <w:abstractNumId w:val="13"/>
+    <w:abstractNumId w:val="14"/>
   </w:num>
   <w:num w:numId="3">
-    <w:abstractNumId w:val="16"/>
+    <w:abstractNumId w:val="17"/>
   </w:num>
   <w:num w:numId="4">
     <w:abstractNumId w:val="5"/>
   </w:num>
   <w:num w:numId="5">
-    <w:abstractNumId w:val="32"/>
+    <w:abstractNumId w:val="34"/>
   </w:num>
   <w:num w:numId="6">
     <w:abstractNumId w:val="6"/>
   </w:num>
   <w:num w:numId="7">
-    <w:abstractNumId w:val="13"/>
+    <w:abstractNumId w:val="14"/>
     <w:lvlOverride w:ilvl="0">
       <w:startOverride w:val="1"/>
     </w:lvlOverride>
@@ -9881,25 +12614,25 @@
     <w:abstractNumId w:val="3"/>
   </w:num>
   <w:num w:numId="9">
-    <w:abstractNumId w:val="28"/>
+    <w:abstractNumId w:val="30"/>
   </w:num>
   <w:num w:numId="10">
-    <w:abstractNumId w:val="33"/>
+    <w:abstractNumId w:val="35"/>
   </w:num>
   <w:num w:numId="11">
     <w:abstractNumId w:val="8"/>
   </w:num>
   <w:num w:numId="12">
-    <w:abstractNumId w:val="15"/>
+    <w:abstractNumId w:val="16"/>
   </w:num>
   <w:num w:numId="13">
     <w:abstractNumId w:val="9"/>
   </w:num>
   <w:num w:numId="14">
-    <w:abstractNumId w:val="22"/>
+    <w:abstractNumId w:val="23"/>
   </w:num>
   <w:num w:numId="15">
-    <w:abstractNumId w:val="13"/>
+    <w:abstractNumId w:val="14"/>
     <w:lvlOverride w:ilvl="0">
       <w:startOverride w:val="1"/>
     </w:lvlOverride>
@@ -9932,16 +12665,16 @@
     <w:abstractNumId w:val="4"/>
   </w:num>
   <w:num w:numId="17">
-    <w:abstractNumId w:val="20"/>
+    <w:abstractNumId w:val="21"/>
   </w:num>
   <w:num w:numId="18">
     <w:abstractNumId w:val="2"/>
   </w:num>
   <w:num w:numId="19">
-    <w:abstractNumId w:val="14"/>
+    <w:abstractNumId w:val="15"/>
   </w:num>
   <w:num w:numId="20">
-    <w:abstractNumId w:val="13"/>
+    <w:abstractNumId w:val="14"/>
     <w:lvlOverride w:ilvl="0">
       <w:startOverride w:val="1"/>
     </w:lvlOverride>
@@ -9971,7 +12704,7 @@
     </w:lvlOverride>
   </w:num>
   <w:num w:numId="21">
-    <w:abstractNumId w:val="13"/>
+    <w:abstractNumId w:val="14"/>
     <w:lvlOverride w:ilvl="0">
       <w:startOverride w:val="1"/>
     </w:lvlOverride>
@@ -10001,10 +12734,10 @@
     </w:lvlOverride>
   </w:num>
   <w:num w:numId="22">
-    <w:abstractNumId w:val="13"/>
+    <w:abstractNumId w:val="14"/>
   </w:num>
   <w:num w:numId="23">
-    <w:abstractNumId w:val="13"/>
+    <w:abstractNumId w:val="14"/>
     <w:lvlOverride w:ilvl="0">
       <w:startOverride w:val="1"/>
     </w:lvlOverride>
@@ -10034,10 +12767,10 @@
     </w:lvlOverride>
   </w:num>
   <w:num w:numId="24">
-    <w:abstractNumId w:val="23"/>
+    <w:abstractNumId w:val="24"/>
   </w:num>
   <w:num w:numId="25">
-    <w:abstractNumId w:val="13"/>
+    <w:abstractNumId w:val="14"/>
     <w:lvlOverride w:ilvl="0">
       <w:startOverride w:val="2"/>
     </w:lvlOverride>
@@ -10046,7 +12779,7 @@
     </w:lvlOverride>
   </w:num>
   <w:num w:numId="26">
-    <w:abstractNumId w:val="13"/>
+    <w:abstractNumId w:val="14"/>
     <w:lvlOverride w:ilvl="0">
       <w:startOverride w:val="2"/>
     </w:lvlOverride>
@@ -10055,7 +12788,7 @@
     </w:lvlOverride>
   </w:num>
   <w:num w:numId="27">
-    <w:abstractNumId w:val="13"/>
+    <w:abstractNumId w:val="14"/>
     <w:lvlOverride w:ilvl="0">
       <w:startOverride w:val="2"/>
     </w:lvlOverride>
@@ -10064,13 +12797,13 @@
     </w:lvlOverride>
   </w:num>
   <w:num w:numId="28">
-    <w:abstractNumId w:val="13"/>
+    <w:abstractNumId w:val="14"/>
   </w:num>
   <w:num w:numId="29">
-    <w:abstractNumId w:val="21"/>
+    <w:abstractNumId w:val="22"/>
   </w:num>
   <w:num w:numId="30">
-    <w:abstractNumId w:val="13"/>
+    <w:abstractNumId w:val="14"/>
     <w:lvlOverride w:ilvl="0">
       <w:startOverride w:val="2"/>
     </w:lvlOverride>
@@ -10100,7 +12833,7 @@
     </w:lvlOverride>
   </w:num>
   <w:num w:numId="31">
-    <w:abstractNumId w:val="13"/>
+    <w:abstractNumId w:val="14"/>
     <w:lvlOverride w:ilvl="0">
       <w:startOverride w:val="2"/>
     </w:lvlOverride>
@@ -10109,52 +12842,58 @@
     </w:lvlOverride>
   </w:num>
   <w:num w:numId="32">
-    <w:abstractNumId w:val="18"/>
+    <w:abstractNumId w:val="19"/>
   </w:num>
   <w:num w:numId="33">
-    <w:abstractNumId w:val="13"/>
+    <w:abstractNumId w:val="14"/>
   </w:num>
   <w:num w:numId="34">
-    <w:abstractNumId w:val="31"/>
+    <w:abstractNumId w:val="33"/>
   </w:num>
   <w:num w:numId="35">
     <w:abstractNumId w:val="1"/>
   </w:num>
   <w:num w:numId="36">
-    <w:abstractNumId w:val="10"/>
+    <w:abstractNumId w:val="11"/>
   </w:num>
   <w:num w:numId="37">
     <w:abstractNumId w:val="7"/>
   </w:num>
   <w:num w:numId="38">
-    <w:abstractNumId w:val="19"/>
+    <w:abstractNumId w:val="20"/>
   </w:num>
   <w:num w:numId="39">
+    <w:abstractNumId w:val="13"/>
+  </w:num>
+  <w:num w:numId="40">
+    <w:abstractNumId w:val="27"/>
+  </w:num>
+  <w:num w:numId="41">
+    <w:abstractNumId w:val="28"/>
+  </w:num>
+  <w:num w:numId="42">
+    <w:abstractNumId w:val="29"/>
+  </w:num>
+  <w:num w:numId="43">
+    <w:abstractNumId w:val="32"/>
+  </w:num>
+  <w:num w:numId="44">
     <w:abstractNumId w:val="12"/>
   </w:num>
-  <w:num w:numId="40">
+  <w:num w:numId="45">
+    <w:abstractNumId w:val="26"/>
+  </w:num>
+  <w:num w:numId="46">
+    <w:abstractNumId w:val="31"/>
+  </w:num>
+  <w:num w:numId="47">
+    <w:abstractNumId w:val="18"/>
+  </w:num>
+  <w:num w:numId="48">
     <w:abstractNumId w:val="25"/>
   </w:num>
-  <w:num w:numId="41">
-    <w:abstractNumId w:val="26"/>
-  </w:num>
-  <w:num w:numId="42">
-    <w:abstractNumId w:val="27"/>
-  </w:num>
-  <w:num w:numId="43">
-    <w:abstractNumId w:val="30"/>
-  </w:num>
-  <w:num w:numId="44">
-    <w:abstractNumId w:val="11"/>
-  </w:num>
-  <w:num w:numId="45">
-    <w:abstractNumId w:val="24"/>
-  </w:num>
-  <w:num w:numId="46">
-    <w:abstractNumId w:val="29"/>
-  </w:num>
-  <w:num w:numId="47">
-    <w:abstractNumId w:val="17"/>
+  <w:num w:numId="49">
+    <w:abstractNumId w:val="10"/>
   </w:num>
 </w:numbering>
 </file>
@@ -11134,7 +13873,7 @@
 </file>
 
 <file path=customXml/itemProps1.xml><?xml version="1.0" encoding="utf-8"?>
-<ds:datastoreItem xmlns:ds="http://schemas.openxmlformats.org/officeDocument/2006/customXml" ds:itemID="{8F92E0E0-953E-45AA-B37A-D28E823A51E5}">
+<ds:datastoreItem xmlns:ds="http://schemas.openxmlformats.org/officeDocument/2006/customXml" ds:itemID="{8E34868B-B618-4A40-8222-C8948A3740A6}">
   <ds:schemaRefs>
     <ds:schemaRef ds:uri="http://schemas.openxmlformats.org/officeDocument/2006/bibliography"/>
   </ds:schemaRefs>

</xml_diff>